<commit_message>
Finishing up first submission
</commit_message>
<xml_diff>
--- a/Report.docx
+++ b/Report.docx
@@ -39,7 +39,14 @@
           <w:sz w:val="24"/>
           <w:szCs w:val="24"/>
         </w:rPr>
-        <w:t xml:space="preserve">                              12</w:t>
+        <w:t xml:space="preserve">                              </w:t>
+      </w:r>
+      <w:r>
+        <w:rPr>
+          <w:sz w:val="24"/>
+          <w:szCs w:val="24"/>
+        </w:rPr>
+        <w:t>13</w:t>
       </w:r>
       <w:r>
         <w:rPr>
@@ -54,6 +61,8 @@
         <w:spacing w:line="480" w:lineRule="auto"/>
         <w:jc w:val="center"/>
       </w:pPr>
+      <w:bookmarkStart w:id="0" w:name="_GoBack"/>
+      <w:bookmarkEnd w:id="0"/>
       <w:r>
         <w:rPr>
           <w:rFonts w:ascii="Calibri" w:eastAsia="Calibri" w:hAnsi="Calibri" w:cs="Calibri"/>
@@ -473,7 +482,7 @@
               <w:spacing w:line="276" w:lineRule="auto"/>
               <w:jc w:val="center"/>
             </w:pPr>
-            <w:bookmarkStart w:id="0" w:name="_Hlk514114555"/>
+            <w:bookmarkStart w:id="1" w:name="_Hlk514114555"/>
             <w:r>
               <w:rPr>
                 <w:noProof/>
@@ -580,7 +589,7 @@
           </w:p>
         </w:tc>
       </w:tr>
-      <w:bookmarkEnd w:id="0"/>
+      <w:bookmarkEnd w:id="1"/>
     </w:tbl>
     <w:p>
       <w:pPr>
@@ -2486,16 +2495,6 @@
     <w:p>
       <w:pPr>
         <w:spacing w:line="360" w:lineRule="auto"/>
-      </w:pPr>
-    </w:p>
-    <w:p>
-      <w:pPr>
-        <w:spacing w:line="360" w:lineRule="auto"/>
-      </w:pPr>
-    </w:p>
-    <w:p>
-      <w:pPr>
-        <w:spacing w:line="360" w:lineRule="auto"/>
         <w:jc w:val="center"/>
         <w:rPr>
           <w:rFonts w:ascii="Calibri" w:eastAsia="Calibri" w:hAnsi="Calibri" w:cs="Calibri"/>
@@ -2515,16 +2514,21 @@
           <w:sz w:val="28"/>
           <w:szCs w:val="28"/>
         </w:rPr>
+        <w:lastRenderedPageBreak/>
         <w:t>ALGORITHMS AND TECHNIQUE</w:t>
       </w:r>
     </w:p>
     <w:p>
       <w:pPr>
         <w:spacing w:line="360" w:lineRule="auto"/>
-      </w:pPr>
-      <w:r>
-        <w:rPr>
-          <w:rFonts w:ascii="Calibri" w:eastAsia="Calibri" w:hAnsi="Calibri" w:cs="Calibri"/>
+        <w:rPr>
+          <w:b/>
+        </w:rPr>
+      </w:pPr>
+      <w:r>
+        <w:rPr>
+          <w:rFonts w:ascii="Calibri" w:eastAsia="Calibri" w:hAnsi="Calibri" w:cs="Calibri"/>
+          <w:b/>
           <w:i/>
           <w:iCs/>
           <w:color w:val="45818E"/>
@@ -2537,6 +2541,7 @@
     <w:p>
       <w:pPr>
         <w:spacing w:line="360" w:lineRule="auto"/>
+        <w:ind w:firstLine="720"/>
         <w:rPr>
           <w:rFonts w:ascii="Calibri" w:eastAsia="Calibri" w:hAnsi="Calibri" w:cs="Calibri"/>
           <w:sz w:val="24"/>
@@ -2727,6 +2732,8 @@
     <w:p>
       <w:pPr>
         <w:spacing w:line="360" w:lineRule="auto"/>
+      </w:pPr>
+      <w:r>
         <w:rPr>
           <w:rFonts w:ascii="Calibri" w:eastAsia="Calibri" w:hAnsi="Calibri" w:cs="Calibri"/>
           <w:i/>
@@ -2735,23 +2742,51 @@
           <w:sz w:val="24"/>
           <w:szCs w:val="24"/>
         </w:rPr>
-      </w:pPr>
-    </w:p>
-    <w:p>
-      <w:pPr>
-        <w:spacing w:line="360" w:lineRule="auto"/>
-      </w:pPr>
-      <w:r>
-        <w:rPr>
-          <w:rFonts w:ascii="Calibri" w:eastAsia="Calibri" w:hAnsi="Calibri" w:cs="Calibri"/>
-          <w:i/>
-          <w:iCs/>
-          <w:color w:val="45818E"/>
+        <w:t>Algorithm Description and Justification</w:t>
+      </w:r>
+    </w:p>
+    <w:p>
+      <w:pPr>
+        <w:spacing w:line="360" w:lineRule="auto"/>
+        <w:ind w:firstLine="720"/>
+        <w:rPr>
+          <w:rFonts w:ascii="Calibri" w:eastAsia="Calibri" w:hAnsi="Calibri" w:cs="Calibri"/>
+          <w:sz w:val="24"/>
+          <w:szCs w:val="24"/>
+        </w:rPr>
+      </w:pPr>
+      <w:r>
+        <w:rPr>
+          <w:rFonts w:ascii="Calibri" w:eastAsia="Calibri" w:hAnsi="Calibri" w:cs="Calibri"/>
+          <w:sz w:val="24"/>
+          <w:szCs w:val="24"/>
+        </w:rPr>
+        <w:t xml:space="preserve">A </w:t>
+      </w:r>
+      <w:r>
+        <w:rPr>
+          <w:rFonts w:ascii="Calibri" w:eastAsia="Calibri" w:hAnsi="Calibri" w:cs="Calibri"/>
+          <w:sz w:val="24"/>
+          <w:szCs w:val="24"/>
+        </w:rPr>
+        <w:t>basic</w:t>
+      </w:r>
+      <w:r>
+        <w:rPr>
+          <w:rFonts w:ascii="Calibri" w:eastAsia="Calibri" w:hAnsi="Calibri" w:cs="Calibri"/>
+          <w:sz w:val="24"/>
+          <w:szCs w:val="24"/>
+        </w:rPr>
+        <w:t xml:space="preserve"> feed forward networks can learn a relationship between inputs and outputs. They have limitations when ordering of data matters, and output at a given time step </w:t>
+      </w:r>
+      <w:r>
+        <w:rPr>
+          <w:rFonts w:ascii="Calibri" w:eastAsia="Calibri" w:hAnsi="Calibri" w:cs="Calibri"/>
           <w:sz w:val="24"/>
           <w:szCs w:val="24"/>
         </w:rPr>
         <w:lastRenderedPageBreak/>
-        <w:t>Algorithm Description and Justification</w:t>
+        <w:t xml:space="preserve">depends on the events happened in previous time steps, e.g. stock prices. In such cases, a network needs to incorporate information from previous event to give a sensible prediction. RNNs outshines here as it maintains a hidden state which is passed from previous time step, back into the network at the next time step. Hidden recurrence learns what to remember, what to forget and what to pass to the network. In this case input to the network is hidden state from previous time step along with the input. The flow of this values is controlled through different gates, parameters of which are learned during training. </w:t>
       </w:r>
     </w:p>
     <w:p>
@@ -2760,27 +2795,6 @@
         <w:ind w:firstLine="720"/>
         <w:rPr>
           <w:rFonts w:ascii="Calibri" w:eastAsia="Calibri" w:hAnsi="Calibri" w:cs="Calibri"/>
-          <w:sz w:val="24"/>
-          <w:szCs w:val="24"/>
-        </w:rPr>
-      </w:pPr>
-      <w:r>
-        <w:rPr>
-          <w:rFonts w:ascii="Calibri" w:eastAsia="Calibri" w:hAnsi="Calibri" w:cs="Calibri"/>
-          <w:sz w:val="24"/>
-          <w:szCs w:val="24"/>
-        </w:rPr>
-        <w:t xml:space="preserve">A normal feed forward networks can learn a relationship between inputs and outputs. They have limitations when ordering of data matters, and output at a given time step depends on the events happened in previous time steps, e.g. stock prices. In such cases, a network needs to incorporate information from previous event to give a sensible prediction. RNNs outshines here as it maintains a hidden state which is passed from previous time step, back into the network at the next time step. Hidden recurrence learns what to remember, what to forget and what to pass to the network. In this case input to the network is hidden state from previous time step along with the input. The flow of this values is controlled through different gates, parameters of which are learned during training. </w:t>
-      </w:r>
-    </w:p>
-    <w:p>
-      <w:pPr>
-        <w:spacing w:line="360" w:lineRule="auto"/>
-        <w:ind w:firstLine="720"/>
-        <w:rPr>
-          <w:rFonts w:ascii="Calibri" w:eastAsia="Calibri" w:hAnsi="Calibri" w:cs="Calibri"/>
-          <w:b/>
-          <w:bCs/>
           <w:sz w:val="24"/>
           <w:szCs w:val="24"/>
         </w:rPr>
@@ -2938,6 +2952,7 @@
     <w:p>
       <w:pPr>
         <w:spacing w:line="360" w:lineRule="auto"/>
+        <w:ind w:firstLine="720"/>
         <w:rPr>
           <w:rFonts w:ascii="Calibri" w:eastAsia="Calibri" w:hAnsi="Calibri" w:cs="Calibri"/>
           <w:sz w:val="24"/>
@@ -2956,28 +2971,20 @@
     <w:p>
       <w:pPr>
         <w:spacing w:line="360" w:lineRule="auto"/>
-        <w:rPr>
-          <w:rFonts w:ascii="Calibri" w:eastAsia="Calibri" w:hAnsi="Calibri" w:cs="Calibri"/>
-          <w:sz w:val="24"/>
-          <w:szCs w:val="24"/>
-        </w:rPr>
-      </w:pPr>
-      <w:r>
-        <w:rPr>
-          <w:rFonts w:ascii="Calibri" w:eastAsia="Calibri" w:hAnsi="Calibri" w:cs="Calibri"/>
-          <w:sz w:val="24"/>
-          <w:szCs w:val="24"/>
-        </w:rPr>
-        <w:t xml:space="preserve">The RNNs are promising with respect to learning temporal dependencies in input data. The available context in hidden states may allow RNNs to learn trend (upwards, downwards) and seasonality (repeating patterns over time) in data. Traditional time series methods use </w:t>
-      </w:r>
-      <w:r>
-        <w:rPr>
-          <w:rFonts w:ascii="Calibri" w:eastAsia="Calibri" w:hAnsi="Calibri" w:cs="Calibri"/>
-          <w:sz w:val="24"/>
-          <w:szCs w:val="24"/>
-        </w:rPr>
-        <w:lastRenderedPageBreak/>
-        <w:t xml:space="preserve">univariate data with linear relationships and fixed and manually-diagnosed temporal dependence. RNNs add the explicit handling of ordered observations and the promise of learning temporal dependence from hidden state context. This makes RNNs suitable for the problem statement of this project </w:t>
+        <w:ind w:firstLine="720"/>
+        <w:rPr>
+          <w:rFonts w:ascii="Calibri" w:eastAsia="Calibri" w:hAnsi="Calibri" w:cs="Calibri"/>
+          <w:sz w:val="24"/>
+          <w:szCs w:val="24"/>
+        </w:rPr>
+      </w:pPr>
+      <w:r>
+        <w:rPr>
+          <w:rFonts w:ascii="Calibri" w:eastAsia="Calibri" w:hAnsi="Calibri" w:cs="Calibri"/>
+          <w:sz w:val="24"/>
+          <w:szCs w:val="24"/>
+        </w:rPr>
+        <w:t xml:space="preserve">The RNNs are promising with respect to learning temporal dependencies in input data. The available context in hidden states may allow RNNs to learn trend (upwards, downwards) and seasonality (repeating patterns over time) in data. Traditional time series methods use univariate data with linear relationships and fixed and manually-diagnosed temporal dependence. RNNs add the explicit handling of ordered observations and the promise of learning temporal dependence from hidden state context. This makes RNNs suitable for the problem statement of this project </w:t>
       </w:r>
       <w:r>
         <w:rPr>
@@ -3000,16 +3007,21 @@
     <w:p>
       <w:pPr>
         <w:spacing w:line="360" w:lineRule="auto"/>
-      </w:pPr>
-      <w:r>
-        <w:rPr>
-          <w:rFonts w:ascii="Calibri" w:eastAsia="Calibri" w:hAnsi="Calibri" w:cs="Calibri"/>
+        <w:rPr>
+          <w:b/>
+        </w:rPr>
+      </w:pPr>
+      <w:r>
+        <w:rPr>
+          <w:rFonts w:ascii="Calibri" w:eastAsia="Calibri" w:hAnsi="Calibri" w:cs="Calibri"/>
+          <w:b/>
           <w:i/>
           <w:iCs/>
           <w:color w:val="45818E"/>
           <w:sz w:val="24"/>
           <w:szCs w:val="24"/>
         </w:rPr>
+        <w:lastRenderedPageBreak/>
         <w:t>Algorithm Parameters</w:t>
       </w:r>
     </w:p>
@@ -3389,42 +3401,19 @@
       <w:pPr>
         <w:spacing w:line="360" w:lineRule="auto"/>
         <w:rPr>
-          <w:rFonts w:ascii="Calibri" w:eastAsia="Calibri" w:hAnsi="Calibri" w:cs="Calibri"/>
+          <w:b/>
+        </w:rPr>
+      </w:pPr>
+      <w:r>
+        <w:rPr>
+          <w:rFonts w:ascii="Calibri" w:eastAsia="Calibri" w:hAnsi="Calibri" w:cs="Calibri"/>
+          <w:b/>
           <w:i/>
           <w:iCs/>
           <w:color w:val="45818E"/>
           <w:sz w:val="24"/>
           <w:szCs w:val="24"/>
         </w:rPr>
-      </w:pPr>
-    </w:p>
-    <w:p>
-      <w:pPr>
-        <w:spacing w:line="360" w:lineRule="auto"/>
-        <w:rPr>
-          <w:rFonts w:ascii="Calibri" w:eastAsia="Calibri" w:hAnsi="Calibri" w:cs="Calibri"/>
-          <w:i/>
-          <w:iCs/>
-          <w:color w:val="45818E"/>
-          <w:sz w:val="24"/>
-          <w:szCs w:val="24"/>
-        </w:rPr>
-      </w:pPr>
-    </w:p>
-    <w:p>
-      <w:pPr>
-        <w:spacing w:line="360" w:lineRule="auto"/>
-      </w:pPr>
-      <w:r>
-        <w:rPr>
-          <w:rFonts w:ascii="Calibri" w:eastAsia="Calibri" w:hAnsi="Calibri" w:cs="Calibri"/>
-          <w:i/>
-          <w:iCs/>
-          <w:color w:val="45818E"/>
-          <w:sz w:val="24"/>
-          <w:szCs w:val="24"/>
-        </w:rPr>
-        <w:lastRenderedPageBreak/>
         <w:t>Techniques</w:t>
       </w:r>
     </w:p>
@@ -3571,6 +3560,7 @@
           <w:sz w:val="24"/>
           <w:szCs w:val="24"/>
         </w:rPr>
+        <w:lastRenderedPageBreak/>
         <w:t>'</w:t>
       </w:r>
       <w:proofErr w:type="spellStart"/>
@@ -4039,16 +4029,90 @@
     <w:p>
       <w:pPr>
         <w:spacing w:line="360" w:lineRule="auto"/>
-      </w:pPr>
-      <w:r>
-        <w:rPr>
-          <w:rFonts w:ascii="Calibri" w:eastAsia="Calibri" w:hAnsi="Calibri" w:cs="Calibri"/>
+        <w:rPr>
+          <w:rFonts w:ascii="Calibri" w:eastAsia="Calibri" w:hAnsi="Calibri" w:cs="Calibri"/>
+          <w:b/>
           <w:i/>
           <w:iCs/>
           <w:color w:val="45818E"/>
           <w:sz w:val="24"/>
           <w:szCs w:val="24"/>
         </w:rPr>
+      </w:pPr>
+    </w:p>
+    <w:p>
+      <w:pPr>
+        <w:spacing w:line="360" w:lineRule="auto"/>
+        <w:rPr>
+          <w:rFonts w:ascii="Calibri" w:eastAsia="Calibri" w:hAnsi="Calibri" w:cs="Calibri"/>
+          <w:b/>
+          <w:i/>
+          <w:iCs/>
+          <w:color w:val="45818E"/>
+          <w:sz w:val="24"/>
+          <w:szCs w:val="24"/>
+        </w:rPr>
+      </w:pPr>
+    </w:p>
+    <w:p>
+      <w:pPr>
+        <w:spacing w:line="360" w:lineRule="auto"/>
+        <w:rPr>
+          <w:rFonts w:ascii="Calibri" w:eastAsia="Calibri" w:hAnsi="Calibri" w:cs="Calibri"/>
+          <w:b/>
+          <w:i/>
+          <w:iCs/>
+          <w:color w:val="45818E"/>
+          <w:sz w:val="24"/>
+          <w:szCs w:val="24"/>
+        </w:rPr>
+      </w:pPr>
+    </w:p>
+    <w:p>
+      <w:pPr>
+        <w:spacing w:line="360" w:lineRule="auto"/>
+        <w:rPr>
+          <w:rFonts w:ascii="Calibri" w:eastAsia="Calibri" w:hAnsi="Calibri" w:cs="Calibri"/>
+          <w:b/>
+          <w:i/>
+          <w:iCs/>
+          <w:color w:val="45818E"/>
+          <w:sz w:val="24"/>
+          <w:szCs w:val="24"/>
+        </w:rPr>
+      </w:pPr>
+    </w:p>
+    <w:p>
+      <w:pPr>
+        <w:spacing w:line="360" w:lineRule="auto"/>
+        <w:rPr>
+          <w:rFonts w:ascii="Calibri" w:eastAsia="Calibri" w:hAnsi="Calibri" w:cs="Calibri"/>
+          <w:b/>
+          <w:i/>
+          <w:iCs/>
+          <w:color w:val="45818E"/>
+          <w:sz w:val="24"/>
+          <w:szCs w:val="24"/>
+        </w:rPr>
+      </w:pPr>
+    </w:p>
+    <w:p>
+      <w:pPr>
+        <w:spacing w:line="360" w:lineRule="auto"/>
+        <w:rPr>
+          <w:b/>
+        </w:rPr>
+      </w:pPr>
+      <w:r>
+        <w:rPr>
+          <w:rFonts w:ascii="Calibri" w:eastAsia="Calibri" w:hAnsi="Calibri" w:cs="Calibri"/>
+          <w:b/>
+          <w:i/>
+          <w:iCs/>
+          <w:color w:val="45818E"/>
+          <w:sz w:val="24"/>
+          <w:szCs w:val="24"/>
+        </w:rPr>
         <w:lastRenderedPageBreak/>
         <w:t>BENCHMARK</w:t>
       </w:r>
@@ -4074,7 +4138,7 @@
     <w:tbl>
       <w:tblPr>
         <w:tblStyle w:val="PlainTable4"/>
-        <w:tblW w:w="0" w:type="auto"/>
+        <w:tblW w:w="9165" w:type="dxa"/>
         <w:tblBorders>
           <w:top w:val="single" w:sz="2" w:space="0" w:color="auto"/>
           <w:left w:val="single" w:sz="2" w:space="0" w:color="auto"/>
@@ -4084,17 +4148,789 @@
         <w:tblLook w:val="06A0" w:firstRow="1" w:lastRow="0" w:firstColumn="1" w:lastColumn="0" w:noHBand="1" w:noVBand="1"/>
       </w:tblPr>
       <w:tblGrid>
-        <w:gridCol w:w="9016"/>
+        <w:gridCol w:w="9165"/>
       </w:tblGrid>
       <w:tr>
         <w:trPr>
           <w:cnfStyle w:val="100000000000" w:firstRow="1" w:lastRow="0" w:firstColumn="0" w:lastColumn="0" w:oddVBand="0" w:evenVBand="0" w:oddHBand="0" w:evenHBand="0" w:firstRowFirstColumn="0" w:firstRowLastColumn="0" w:lastRowFirstColumn="0" w:lastRowLastColumn="0"/>
-          <w:trHeight w:val="4040"/>
+          <w:trHeight w:val="6075"/>
         </w:trPr>
         <w:tc>
           <w:tcPr>
             <w:cnfStyle w:val="001000000000" w:firstRow="0" w:lastRow="0" w:firstColumn="1" w:lastColumn="0" w:oddVBand="0" w:evenVBand="0" w:oddHBand="0" w:evenHBand="0" w:firstRowFirstColumn="0" w:firstRowLastColumn="0" w:lastRowFirstColumn="0" w:lastRowLastColumn="0"/>
-            <w:tcW w:w="9178" w:type="dxa"/>
+            <w:tcW w:w="9165" w:type="dxa"/>
+            <w:tcBorders>
+              <w:top w:val="dashSmallGap" w:sz="4" w:space="0" w:color="auto"/>
+              <w:left w:val="dashSmallGap" w:sz="4" w:space="0" w:color="auto"/>
+              <w:bottom w:val="nil"/>
+              <w:right w:val="dashSmallGap" w:sz="4" w:space="0" w:color="auto"/>
+            </w:tcBorders>
+          </w:tcPr>
+          <w:p>
+            <w:pPr>
+              <w:spacing w:line="360" w:lineRule="auto"/>
+              <w:rPr>
+                <w:noProof/>
+              </w:rPr>
+            </w:pPr>
+            <w:r>
+              <w:rPr>
+                <w:noProof/>
+              </w:rPr>
+              <w:drawing>
+                <wp:anchor distT="0" distB="0" distL="114300" distR="114300" simplePos="0" relativeHeight="251660287" behindDoc="0" locked="0" layoutInCell="1" allowOverlap="1" wp14:anchorId="1D05EEA5" wp14:editId="2D3CC318">
+                  <wp:simplePos x="0" y="0"/>
+                  <wp:positionH relativeFrom="column">
+                    <wp:posOffset>2745563</wp:posOffset>
+                  </wp:positionH>
+                  <wp:positionV relativeFrom="paragraph">
+                    <wp:posOffset>2121373</wp:posOffset>
+                  </wp:positionV>
+                  <wp:extent cx="2966720" cy="2009140"/>
+                  <wp:effectExtent l="0" t="0" r="5080" b="0"/>
+                  <wp:wrapSquare wrapText="bothSides"/>
+                  <wp:docPr id="28" name="Picture 28" descr="C:\Users\guptaro\AppData\Local\Microsoft\Windows\INetCache\Content.Word\spy.png"/>
+                  <wp:cNvGraphicFramePr>
+                    <a:graphicFrameLocks xmlns:a="http://schemas.openxmlformats.org/drawingml/2006/main" noChangeAspect="1"/>
+                  </wp:cNvGraphicFramePr>
+                  <a:graphic xmlns:a="http://schemas.openxmlformats.org/drawingml/2006/main">
+                    <a:graphicData uri="http://schemas.openxmlformats.org/drawingml/2006/picture">
+                      <pic:pic xmlns:pic="http://schemas.openxmlformats.org/drawingml/2006/picture">
+                        <pic:nvPicPr>
+                          <pic:cNvPr id="0" name="Picture 25" descr="C:\Users\guptaro\AppData\Local\Microsoft\Windows\INetCache\Content.Word\spy.png"/>
+                          <pic:cNvPicPr>
+                            <a:picLocks noChangeAspect="1" noChangeArrowheads="1"/>
+                          </pic:cNvPicPr>
+                        </pic:nvPicPr>
+                        <pic:blipFill rotWithShape="1">
+                          <a:blip r:embed="rId17" cstate="print">
+                            <a:extLst>
+                              <a:ext uri="{28A0092B-C50C-407E-A947-70E740481C1C}">
+                                <a14:useLocalDpi xmlns:a14="http://schemas.microsoft.com/office/drawing/2010/main" val="0"/>
+                              </a:ext>
+                            </a:extLst>
+                          </a:blip>
+                          <a:srcRect l="5937" t="6129" r="6678" b="5008"/>
+                          <a:stretch/>
+                        </pic:blipFill>
+                        <pic:spPr bwMode="auto">
+                          <a:xfrm>
+                            <a:off x="0" y="0"/>
+                            <a:ext cx="2966720" cy="2009140"/>
+                          </a:xfrm>
+                          <a:prstGeom prst="rect">
+                            <a:avLst/>
+                          </a:prstGeom>
+                          <a:noFill/>
+                          <a:ln>
+                            <a:noFill/>
+                          </a:ln>
+                          <a:extLst>
+                            <a:ext uri="{53640926-AAD7-44D8-BBD7-CCE9431645EC}">
+                              <a14:shadowObscured xmlns:a14="http://schemas.microsoft.com/office/drawing/2010/main"/>
+                            </a:ext>
+                          </a:extLst>
+                        </pic:spPr>
+                      </pic:pic>
+                    </a:graphicData>
+                  </a:graphic>
+                  <wp14:sizeRelH relativeFrom="margin">
+                    <wp14:pctWidth>0</wp14:pctWidth>
+                  </wp14:sizeRelH>
+                  <wp14:sizeRelV relativeFrom="margin">
+                    <wp14:pctHeight>0</wp14:pctHeight>
+                  </wp14:sizeRelV>
+                </wp:anchor>
+              </w:drawing>
+            </w:r>
+            <w:r>
+              <w:rPr>
+                <w:noProof/>
+              </w:rPr>
+              <w:drawing>
+                <wp:anchor distT="0" distB="0" distL="114300" distR="114300" simplePos="0" relativeHeight="251659262" behindDoc="0" locked="0" layoutInCell="1" allowOverlap="1" wp14:anchorId="09C9BC4D" wp14:editId="71F5DE58">
+                  <wp:simplePos x="0" y="0"/>
+                  <wp:positionH relativeFrom="column">
+                    <wp:posOffset>2734310</wp:posOffset>
+                  </wp:positionH>
+                  <wp:positionV relativeFrom="paragraph">
+                    <wp:posOffset>0</wp:posOffset>
+                  </wp:positionV>
+                  <wp:extent cx="2965450" cy="2030730"/>
+                  <wp:effectExtent l="0" t="0" r="6350" b="7620"/>
+                  <wp:wrapSquare wrapText="bothSides"/>
+                  <wp:docPr id="26" name="Picture 26" descr="C:\Users\guptaro\AppData\Local\Microsoft\Windows\INetCache\Content.Word\amazon.png"/>
+                  <wp:cNvGraphicFramePr>
+                    <a:graphicFrameLocks xmlns:a="http://schemas.openxmlformats.org/drawingml/2006/main" noChangeAspect="1"/>
+                  </wp:cNvGraphicFramePr>
+                  <a:graphic xmlns:a="http://schemas.openxmlformats.org/drawingml/2006/main">
+                    <a:graphicData uri="http://schemas.openxmlformats.org/drawingml/2006/picture">
+                      <pic:pic xmlns:pic="http://schemas.openxmlformats.org/drawingml/2006/picture">
+                        <pic:nvPicPr>
+                          <pic:cNvPr id="0" name="Picture 23" descr="C:\Users\guptaro\AppData\Local\Microsoft\Windows\INetCache\Content.Word\amazon.png"/>
+                          <pic:cNvPicPr>
+                            <a:picLocks noChangeAspect="1" noChangeArrowheads="1"/>
+                          </pic:cNvPicPr>
+                        </pic:nvPicPr>
+                        <pic:blipFill rotWithShape="1">
+                          <a:blip r:embed="rId18" cstate="print">
+                            <a:extLst>
+                              <a:ext uri="{28A0092B-C50C-407E-A947-70E740481C1C}">
+                                <a14:useLocalDpi xmlns:a14="http://schemas.microsoft.com/office/drawing/2010/main" val="0"/>
+                              </a:ext>
+                            </a:extLst>
+                          </a:blip>
+                          <a:srcRect l="6384" t="5004" r="6745" b="3708"/>
+                          <a:stretch/>
+                        </pic:blipFill>
+                        <pic:spPr bwMode="auto">
+                          <a:xfrm>
+                            <a:off x="0" y="0"/>
+                            <a:ext cx="2965450" cy="2030730"/>
+                          </a:xfrm>
+                          <a:prstGeom prst="rect">
+                            <a:avLst/>
+                          </a:prstGeom>
+                          <a:noFill/>
+                          <a:ln>
+                            <a:noFill/>
+                          </a:ln>
+                          <a:extLst>
+                            <a:ext uri="{53640926-AAD7-44D8-BBD7-CCE9431645EC}">
+                              <a14:shadowObscured xmlns:a14="http://schemas.microsoft.com/office/drawing/2010/main"/>
+                            </a:ext>
+                          </a:extLst>
+                        </pic:spPr>
+                      </pic:pic>
+                    </a:graphicData>
+                  </a:graphic>
+                  <wp14:sizeRelH relativeFrom="margin">
+                    <wp14:pctWidth>0</wp14:pctWidth>
+                  </wp14:sizeRelH>
+                  <wp14:sizeRelV relativeFrom="margin">
+                    <wp14:pctHeight>0</wp14:pctHeight>
+                  </wp14:sizeRelV>
+                </wp:anchor>
+              </w:drawing>
+            </w:r>
+            <w:r>
+              <w:rPr>
+                <w:noProof/>
+              </w:rPr>
+              <w:drawing>
+                <wp:anchor distT="0" distB="0" distL="114300" distR="114300" simplePos="0" relativeHeight="251689984" behindDoc="0" locked="0" layoutInCell="1" allowOverlap="1" wp14:anchorId="4DD86E3D" wp14:editId="399B3DC4">
+                  <wp:simplePos x="0" y="0"/>
+                  <wp:positionH relativeFrom="column">
+                    <wp:posOffset>-8093</wp:posOffset>
+                  </wp:positionH>
+                  <wp:positionV relativeFrom="paragraph">
+                    <wp:posOffset>2110977</wp:posOffset>
+                  </wp:positionV>
+                  <wp:extent cx="2869162" cy="1988289"/>
+                  <wp:effectExtent l="0" t="0" r="7620" b="0"/>
+                  <wp:wrapSquare wrapText="bothSides"/>
+                  <wp:docPr id="27" name="Picture 27" descr="C:\Users\guptaro\AppData\Local\Microsoft\Windows\INetCache\Content.Word\google.png"/>
+                  <wp:cNvGraphicFramePr>
+                    <a:graphicFrameLocks xmlns:a="http://schemas.openxmlformats.org/drawingml/2006/main" noChangeAspect="1"/>
+                  </wp:cNvGraphicFramePr>
+                  <a:graphic xmlns:a="http://schemas.openxmlformats.org/drawingml/2006/main">
+                    <a:graphicData uri="http://schemas.openxmlformats.org/drawingml/2006/picture">
+                      <pic:pic xmlns:pic="http://schemas.openxmlformats.org/drawingml/2006/picture">
+                        <pic:nvPicPr>
+                          <pic:cNvPr id="0" name="Picture 24" descr="C:\Users\guptaro\AppData\Local\Microsoft\Windows\INetCache\Content.Word\google.png"/>
+                          <pic:cNvPicPr>
+                            <a:picLocks noChangeAspect="1" noChangeArrowheads="1"/>
+                          </pic:cNvPicPr>
+                        </pic:nvPicPr>
+                        <pic:blipFill rotWithShape="1">
+                          <a:blip r:embed="rId19" cstate="print">
+                            <a:extLst>
+                              <a:ext uri="{28A0092B-C50C-407E-A947-70E740481C1C}">
+                                <a14:useLocalDpi xmlns:a14="http://schemas.microsoft.com/office/drawing/2010/main" val="0"/>
+                              </a:ext>
+                            </a:extLst>
+                          </a:blip>
+                          <a:srcRect l="8163" t="5850" r="7234" b="6124"/>
+                          <a:stretch/>
+                        </pic:blipFill>
+                        <pic:spPr bwMode="auto">
+                          <a:xfrm>
+                            <a:off x="0" y="0"/>
+                            <a:ext cx="2869162" cy="1988289"/>
+                          </a:xfrm>
+                          <a:prstGeom prst="rect">
+                            <a:avLst/>
+                          </a:prstGeom>
+                          <a:noFill/>
+                          <a:ln>
+                            <a:noFill/>
+                          </a:ln>
+                          <a:extLst>
+                            <a:ext uri="{53640926-AAD7-44D8-BBD7-CCE9431645EC}">
+                              <a14:shadowObscured xmlns:a14="http://schemas.microsoft.com/office/drawing/2010/main"/>
+                            </a:ext>
+                          </a:extLst>
+                        </pic:spPr>
+                      </pic:pic>
+                    </a:graphicData>
+                  </a:graphic>
+                </wp:anchor>
+              </w:drawing>
+            </w:r>
+            <w:r>
+              <w:rPr>
+                <w:noProof/>
+              </w:rPr>
+              <w:drawing>
+                <wp:anchor distT="0" distB="0" distL="114300" distR="114300" simplePos="0" relativeHeight="251687936" behindDoc="0" locked="0" layoutInCell="1" allowOverlap="1" wp14:anchorId="5DAA9DCD" wp14:editId="632D23AD">
+                  <wp:simplePos x="0" y="0"/>
+                  <wp:positionH relativeFrom="column">
+                    <wp:posOffset>-64873</wp:posOffset>
+                  </wp:positionH>
+                  <wp:positionV relativeFrom="paragraph">
+                    <wp:posOffset>118</wp:posOffset>
+                  </wp:positionV>
+                  <wp:extent cx="2961005" cy="2019935"/>
+                  <wp:effectExtent l="0" t="0" r="0" b="0"/>
+                  <wp:wrapSquare wrapText="bothSides"/>
+                  <wp:docPr id="25" name="Picture 25" descr="C:\Users\guptaro\AppData\Local\Microsoft\Windows\INetCache\Content.Word\apple.png"/>
+                  <wp:cNvGraphicFramePr>
+                    <a:graphicFrameLocks xmlns:a="http://schemas.openxmlformats.org/drawingml/2006/main" noChangeAspect="1"/>
+                  </wp:cNvGraphicFramePr>
+                  <a:graphic xmlns:a="http://schemas.openxmlformats.org/drawingml/2006/main">
+                    <a:graphicData uri="http://schemas.openxmlformats.org/drawingml/2006/picture">
+                      <pic:pic xmlns:pic="http://schemas.openxmlformats.org/drawingml/2006/picture">
+                        <pic:nvPicPr>
+                          <pic:cNvPr id="0" name="Picture 22" descr="C:\Users\guptaro\AppData\Local\Microsoft\Windows\INetCache\Content.Word\apple.png"/>
+                          <pic:cNvPicPr>
+                            <a:picLocks noChangeAspect="1" noChangeArrowheads="1"/>
+                          </pic:cNvPicPr>
+                        </pic:nvPicPr>
+                        <pic:blipFill rotWithShape="1">
+                          <a:blip r:embed="rId20" cstate="print">
+                            <a:extLst>
+                              <a:ext uri="{28A0092B-C50C-407E-A947-70E740481C1C}">
+                                <a14:useLocalDpi xmlns:a14="http://schemas.microsoft.com/office/drawing/2010/main" val="0"/>
+                              </a:ext>
+                            </a:extLst>
+                          </a:blip>
+                          <a:srcRect l="6866" t="5572" r="5565" b="4732"/>
+                          <a:stretch/>
+                        </pic:blipFill>
+                        <pic:spPr bwMode="auto">
+                          <a:xfrm>
+                            <a:off x="0" y="0"/>
+                            <a:ext cx="2961005" cy="2019935"/>
+                          </a:xfrm>
+                          <a:prstGeom prst="rect">
+                            <a:avLst/>
+                          </a:prstGeom>
+                          <a:noFill/>
+                          <a:ln>
+                            <a:noFill/>
+                          </a:ln>
+                          <a:extLst>
+                            <a:ext uri="{53640926-AAD7-44D8-BBD7-CCE9431645EC}">
+                              <a14:shadowObscured xmlns:a14="http://schemas.microsoft.com/office/drawing/2010/main"/>
+                            </a:ext>
+                          </a:extLst>
+                        </pic:spPr>
+                      </pic:pic>
+                    </a:graphicData>
+                  </a:graphic>
+                  <wp14:sizeRelH relativeFrom="margin">
+                    <wp14:pctWidth>0</wp14:pctWidth>
+                  </wp14:sizeRelH>
+                  <wp14:sizeRelV relativeFrom="margin">
+                    <wp14:pctHeight>0</wp14:pctHeight>
+                  </wp14:sizeRelV>
+                </wp:anchor>
+              </w:drawing>
+            </w:r>
+          </w:p>
+          <w:p>
+            <w:pPr>
+              <w:spacing w:line="360" w:lineRule="auto"/>
+            </w:pPr>
+          </w:p>
+        </w:tc>
+      </w:tr>
+      <w:tr>
+        <w:trPr>
+          <w:trHeight w:val="107"/>
+        </w:trPr>
+        <w:tc>
+          <w:tcPr>
+            <w:cnfStyle w:val="001000000000" w:firstRow="0" w:lastRow="0" w:firstColumn="1" w:lastColumn="0" w:oddVBand="0" w:evenVBand="0" w:oddHBand="0" w:evenHBand="0" w:firstRowFirstColumn="0" w:firstRowLastColumn="0" w:lastRowFirstColumn="0" w:lastRowLastColumn="0"/>
+            <w:tcW w:w="9165" w:type="dxa"/>
+            <w:tcBorders>
+              <w:top w:val="nil"/>
+              <w:left w:val="dashSmallGap" w:sz="4" w:space="0" w:color="auto"/>
+              <w:bottom w:val="dashSmallGap" w:sz="4" w:space="0" w:color="auto"/>
+              <w:right w:val="dashSmallGap" w:sz="4" w:space="0" w:color="auto"/>
+            </w:tcBorders>
+          </w:tcPr>
+          <w:p>
+            <w:pPr>
+              <w:spacing w:line="360" w:lineRule="auto"/>
+              <w:jc w:val="center"/>
+              <w:rPr>
+                <w:b w:val="0"/>
+                <w:bCs w:val="0"/>
+              </w:rPr>
+            </w:pPr>
+            <w:r>
+              <w:rPr>
+                <w:b w:val="0"/>
+                <w:bCs w:val="0"/>
+              </w:rPr>
+              <w:t>Fig 11. Benchmark models</w:t>
+            </w:r>
+            <w:r>
+              <w:rPr>
+                <w:b w:val="0"/>
+                <w:bCs w:val="0"/>
+              </w:rPr>
+              <w:t xml:space="preserve"> </w:t>
+            </w:r>
+            <w:r>
+              <w:rPr>
+                <w:b w:val="0"/>
+                <w:bCs w:val="0"/>
+              </w:rPr>
+              <w:t>for Apple, Amazon, Google and SPY. Red is a linear model and blue is a polynomial model with degree 2.</w:t>
+            </w:r>
+          </w:p>
+        </w:tc>
+      </w:tr>
+    </w:tbl>
+    <w:p>
+      <w:pPr>
+        <w:spacing w:line="360" w:lineRule="auto"/>
+      </w:pPr>
+    </w:p>
+    <w:p>
+      <w:pPr>
+        <w:spacing w:line="360" w:lineRule="auto"/>
+        <w:jc w:val="center"/>
+      </w:pPr>
+      <w:r>
+        <w:rPr>
+          <w:rFonts w:ascii="Calibri" w:eastAsia="Calibri" w:hAnsi="Calibri" w:cs="Calibri"/>
+          <w:b/>
+          <w:bCs/>
+          <w:color w:val="45818E"/>
+          <w:sz w:val="28"/>
+          <w:szCs w:val="28"/>
+        </w:rPr>
+        <w:t>METHODOLOGY</w:t>
+      </w:r>
+    </w:p>
+    <w:p>
+      <w:pPr>
+        <w:pStyle w:val="Heading1"/>
+        <w:spacing w:line="360" w:lineRule="auto"/>
+        <w:rPr>
+          <w:b/>
+        </w:rPr>
+      </w:pPr>
+      <w:r>
+        <w:rPr>
+          <w:b/>
+          <w:i/>
+          <w:iCs/>
+          <w:color w:val="45818E"/>
+          <w:sz w:val="24"/>
+          <w:szCs w:val="24"/>
+        </w:rPr>
+        <w:t>DATA PREPROCESSING</w:t>
+      </w:r>
+    </w:p>
+    <w:p>
+      <w:pPr>
+        <w:spacing w:line="360" w:lineRule="auto"/>
+        <w:ind w:firstLine="720"/>
+      </w:pPr>
+      <w:r>
+        <w:rPr>
+          <w:rFonts w:ascii="Calibri" w:eastAsia="Calibri" w:hAnsi="Calibri" w:cs="Calibri"/>
+          <w:sz w:val="24"/>
+          <w:szCs w:val="24"/>
+        </w:rPr>
+        <w:t>Acquisition and pre-processing of data is done as described in the sequence of steps below. To reuse across different notebooks and experiments, methods were modularized and can be used from 'Project/</w:t>
+      </w:r>
+      <w:proofErr w:type="spellStart"/>
+      <w:r>
+        <w:rPr>
+          <w:rFonts w:ascii="Calibri" w:eastAsia="Calibri" w:hAnsi="Calibri" w:cs="Calibri"/>
+          <w:sz w:val="24"/>
+          <w:szCs w:val="24"/>
+        </w:rPr>
+        <w:t>deepstocks</w:t>
+      </w:r>
+      <w:proofErr w:type="spellEnd"/>
+      <w:r>
+        <w:rPr>
+          <w:rFonts w:ascii="Calibri" w:eastAsia="Calibri" w:hAnsi="Calibri" w:cs="Calibri"/>
+          <w:sz w:val="24"/>
+          <w:szCs w:val="24"/>
+        </w:rPr>
+        <w:t>/data_loader.py' and 'Project/</w:t>
+      </w:r>
+      <w:proofErr w:type="spellStart"/>
+      <w:r>
+        <w:rPr>
+          <w:rFonts w:ascii="Calibri" w:eastAsia="Calibri" w:hAnsi="Calibri" w:cs="Calibri"/>
+          <w:sz w:val="24"/>
+          <w:szCs w:val="24"/>
+        </w:rPr>
+        <w:t>deepstocks</w:t>
+      </w:r>
+      <w:proofErr w:type="spellEnd"/>
+      <w:r>
+        <w:rPr>
+          <w:rFonts w:ascii="Calibri" w:eastAsia="Calibri" w:hAnsi="Calibri" w:cs="Calibri"/>
+          <w:sz w:val="24"/>
+          <w:szCs w:val="24"/>
+        </w:rPr>
+        <w:t>/preprocess.py'.</w:t>
+      </w:r>
+    </w:p>
+    <w:p>
+      <w:pPr>
+        <w:pStyle w:val="ListParagraph"/>
+        <w:numPr>
+          <w:ilvl w:val="0"/>
+          <w:numId w:val="10"/>
+        </w:numPr>
+        <w:spacing w:line="360" w:lineRule="auto"/>
+        <w:rPr>
+          <w:rFonts w:eastAsiaTheme="minorEastAsia"/>
+          <w:sz w:val="24"/>
+          <w:szCs w:val="24"/>
+        </w:rPr>
+      </w:pPr>
+      <w:r>
+        <w:rPr>
+          <w:rFonts w:ascii="Calibri" w:eastAsia="Calibri" w:hAnsi="Calibri" w:cs="Calibri"/>
+          <w:sz w:val="24"/>
+          <w:szCs w:val="24"/>
+        </w:rPr>
+        <w:lastRenderedPageBreak/>
+        <w:t xml:space="preserve">Recently, Yahoo! has deprecated their </w:t>
+      </w:r>
+      <w:proofErr w:type="spellStart"/>
+      <w:r>
+        <w:rPr>
+          <w:rFonts w:ascii="Calibri" w:eastAsia="Calibri" w:hAnsi="Calibri" w:cs="Calibri"/>
+          <w:sz w:val="24"/>
+          <w:szCs w:val="24"/>
+        </w:rPr>
+        <w:t>Api</w:t>
+      </w:r>
+      <w:proofErr w:type="spellEnd"/>
+      <w:r>
+        <w:rPr>
+          <w:rFonts w:ascii="Calibri" w:eastAsia="Calibri" w:hAnsi="Calibri" w:cs="Calibri"/>
+          <w:sz w:val="24"/>
+          <w:szCs w:val="24"/>
+        </w:rPr>
+        <w:t xml:space="preserve"> interface for financial data. The data for this project was acquired using their web interface. Stock data for Apple, Amazon, Google and SPY were downloaded and stored inside 'Project/data' folder to reuse across all the experiments. Data is in csv format, having values ranging year 2009 to 2018 March.</w:t>
+      </w:r>
+    </w:p>
+    <w:p>
+      <w:pPr>
+        <w:pStyle w:val="ListParagraph"/>
+        <w:numPr>
+          <w:ilvl w:val="0"/>
+          <w:numId w:val="10"/>
+        </w:numPr>
+        <w:spacing w:line="360" w:lineRule="auto"/>
+        <w:rPr>
+          <w:rFonts w:eastAsiaTheme="minorEastAsia"/>
+          <w:sz w:val="24"/>
+          <w:szCs w:val="24"/>
+        </w:rPr>
+      </w:pPr>
+      <w:r>
+        <w:rPr>
+          <w:rFonts w:ascii="Calibri" w:eastAsia="Calibri" w:hAnsi="Calibri" w:cs="Calibri"/>
+          <w:sz w:val="24"/>
+          <w:szCs w:val="24"/>
+        </w:rPr>
+        <w:t xml:space="preserve">Next step is to load the data from csv to pandas </w:t>
+      </w:r>
+      <w:proofErr w:type="spellStart"/>
+      <w:r>
+        <w:rPr>
+          <w:rFonts w:ascii="Calibri" w:eastAsia="Calibri" w:hAnsi="Calibri" w:cs="Calibri"/>
+          <w:sz w:val="24"/>
+          <w:szCs w:val="24"/>
+        </w:rPr>
+        <w:t>dataframe</w:t>
+      </w:r>
+      <w:proofErr w:type="spellEnd"/>
+      <w:r>
+        <w:rPr>
+          <w:rFonts w:ascii="Calibri" w:eastAsia="Calibri" w:hAnsi="Calibri" w:cs="Calibri"/>
+          <w:sz w:val="24"/>
+          <w:szCs w:val="24"/>
+        </w:rPr>
+        <w:t xml:space="preserve">. Date column was parsed and made index in the </w:t>
+      </w:r>
+      <w:proofErr w:type="spellStart"/>
+      <w:r>
+        <w:rPr>
+          <w:rFonts w:ascii="Calibri" w:eastAsia="Calibri" w:hAnsi="Calibri" w:cs="Calibri"/>
+          <w:sz w:val="24"/>
+          <w:szCs w:val="24"/>
+        </w:rPr>
+        <w:t>dataframe</w:t>
+      </w:r>
+      <w:proofErr w:type="spellEnd"/>
+      <w:r>
+        <w:rPr>
+          <w:rFonts w:ascii="Calibri" w:eastAsia="Calibri" w:hAnsi="Calibri" w:cs="Calibri"/>
+          <w:sz w:val="24"/>
+          <w:szCs w:val="24"/>
+        </w:rPr>
+        <w:t>. Columns loaded are '</w:t>
+      </w:r>
+      <w:proofErr w:type="spellStart"/>
+      <w:r>
+        <w:rPr>
+          <w:rFonts w:ascii="Calibri" w:eastAsia="Calibri" w:hAnsi="Calibri" w:cs="Calibri"/>
+          <w:sz w:val="24"/>
+          <w:szCs w:val="24"/>
+        </w:rPr>
+        <w:t>Adj</w:t>
+      </w:r>
+      <w:proofErr w:type="spellEnd"/>
+      <w:r>
+        <w:rPr>
+          <w:rFonts w:ascii="Calibri" w:eastAsia="Calibri" w:hAnsi="Calibri" w:cs="Calibri"/>
+          <w:sz w:val="24"/>
+          <w:szCs w:val="24"/>
+        </w:rPr>
+        <w:t xml:space="preserve"> close', 'Volume', 'Date'.</w:t>
+      </w:r>
+    </w:p>
+    <w:p>
+      <w:pPr>
+        <w:pStyle w:val="ListParagraph"/>
+        <w:numPr>
+          <w:ilvl w:val="0"/>
+          <w:numId w:val="10"/>
+        </w:numPr>
+        <w:spacing w:line="360" w:lineRule="auto"/>
+        <w:rPr>
+          <w:rFonts w:eastAsiaTheme="minorEastAsia"/>
+          <w:sz w:val="24"/>
+          <w:szCs w:val="24"/>
+        </w:rPr>
+      </w:pPr>
+      <w:r>
+        <w:rPr>
+          <w:rFonts w:ascii="Calibri" w:eastAsia="Calibri" w:hAnsi="Calibri" w:cs="Calibri"/>
+          <w:sz w:val="24"/>
+          <w:szCs w:val="24"/>
+        </w:rPr>
+        <w:t xml:space="preserve">A new column with the name 'Rolling mean' was added into the above </w:t>
+      </w:r>
+      <w:proofErr w:type="spellStart"/>
+      <w:r>
+        <w:rPr>
+          <w:rFonts w:ascii="Calibri" w:eastAsia="Calibri" w:hAnsi="Calibri" w:cs="Calibri"/>
+          <w:sz w:val="24"/>
+          <w:szCs w:val="24"/>
+        </w:rPr>
+        <w:t>dataframe</w:t>
+      </w:r>
+      <w:proofErr w:type="spellEnd"/>
+      <w:r>
+        <w:rPr>
+          <w:rFonts w:ascii="Calibri" w:eastAsia="Calibri" w:hAnsi="Calibri" w:cs="Calibri"/>
+          <w:sz w:val="24"/>
+          <w:szCs w:val="24"/>
+        </w:rPr>
+        <w:t>. A window size of 10 is selected, considering the observations from Fig 2.</w:t>
+      </w:r>
+    </w:p>
+    <w:p>
+      <w:pPr>
+        <w:pStyle w:val="ListParagraph"/>
+        <w:numPr>
+          <w:ilvl w:val="0"/>
+          <w:numId w:val="10"/>
+        </w:numPr>
+        <w:spacing w:line="360" w:lineRule="auto"/>
+        <w:rPr>
+          <w:rFonts w:eastAsiaTheme="minorEastAsia"/>
+          <w:sz w:val="24"/>
+          <w:szCs w:val="24"/>
+        </w:rPr>
+      </w:pPr>
+      <w:r>
+        <w:rPr>
+          <w:rFonts w:ascii="Calibri" w:eastAsia="Calibri" w:hAnsi="Calibri" w:cs="Calibri"/>
+          <w:sz w:val="24"/>
+          <w:szCs w:val="24"/>
+        </w:rPr>
+        <w:t xml:space="preserve">Values were normalized to the range [0.0, 1.0]. </w:t>
+      </w:r>
+      <w:proofErr w:type="spellStart"/>
+      <w:r>
+        <w:rPr>
+          <w:rFonts w:ascii="Calibri" w:eastAsia="Calibri" w:hAnsi="Calibri" w:cs="Calibri"/>
+          <w:sz w:val="24"/>
+          <w:szCs w:val="24"/>
+        </w:rPr>
+        <w:t>Sklearn</w:t>
+      </w:r>
+      <w:proofErr w:type="spellEnd"/>
+      <w:r>
+        <w:rPr>
+          <w:rFonts w:ascii="Calibri" w:eastAsia="Calibri" w:hAnsi="Calibri" w:cs="Calibri"/>
+          <w:sz w:val="24"/>
+          <w:szCs w:val="24"/>
+        </w:rPr>
+        <w:t xml:space="preserve"> </w:t>
+      </w:r>
+      <w:proofErr w:type="spellStart"/>
+      <w:r>
+        <w:rPr>
+          <w:rFonts w:ascii="Calibri" w:eastAsia="Calibri" w:hAnsi="Calibri" w:cs="Calibri"/>
+          <w:sz w:val="24"/>
+          <w:szCs w:val="24"/>
+        </w:rPr>
+        <w:t>MinMax</w:t>
+      </w:r>
+      <w:proofErr w:type="spellEnd"/>
+      <w:r>
+        <w:rPr>
+          <w:rFonts w:ascii="Calibri" w:eastAsia="Calibri" w:hAnsi="Calibri" w:cs="Calibri"/>
+          <w:sz w:val="24"/>
+          <w:szCs w:val="24"/>
+        </w:rPr>
+        <w:t xml:space="preserve"> scalar was used for this purpose.</w:t>
+      </w:r>
+    </w:p>
+    <w:p>
+      <w:pPr>
+        <w:spacing w:line="360" w:lineRule="auto"/>
+        <w:ind w:firstLine="360"/>
+        <w:rPr>
+          <w:rFonts w:ascii="Calibri" w:eastAsia="Calibri" w:hAnsi="Calibri" w:cs="Calibri"/>
+          <w:sz w:val="24"/>
+          <w:szCs w:val="24"/>
+        </w:rPr>
+      </w:pPr>
+      <w:r>
+        <w:rPr>
+          <w:rFonts w:ascii="Calibri" w:eastAsia="Calibri" w:hAnsi="Calibri" w:cs="Calibri"/>
+          <w:sz w:val="24"/>
+          <w:szCs w:val="24"/>
+        </w:rPr>
+        <w:t>Fig 12 gives an overview of lookback parameter. The value of lookback means how many previous days values a model should consider while making a prediction. Lookback = 1 means a model must consider only today's value to make an estimate. Similarly, a value of 5 will include prior four days also in input to the model. In this project Lookback = 20 is used, value of which is set in 'Project/</w:t>
+      </w:r>
+      <w:proofErr w:type="spellStart"/>
+      <w:r>
+        <w:rPr>
+          <w:rFonts w:ascii="Calibri" w:eastAsia="Calibri" w:hAnsi="Calibri" w:cs="Calibri"/>
+          <w:sz w:val="24"/>
+          <w:szCs w:val="24"/>
+        </w:rPr>
+        <w:t>deepstocks</w:t>
+      </w:r>
+      <w:proofErr w:type="spellEnd"/>
+      <w:r>
+        <w:rPr>
+          <w:rFonts w:ascii="Calibri" w:eastAsia="Calibri" w:hAnsi="Calibri" w:cs="Calibri"/>
+          <w:sz w:val="24"/>
+          <w:szCs w:val="24"/>
+        </w:rPr>
+        <w:t>/common_configs.py'. To prepare the dataset as shown in the Fig 12, method is defined at 'Project/</w:t>
+      </w:r>
+      <w:proofErr w:type="spellStart"/>
+      <w:r>
+        <w:rPr>
+          <w:rFonts w:ascii="Calibri" w:eastAsia="Calibri" w:hAnsi="Calibri" w:cs="Calibri"/>
+          <w:sz w:val="24"/>
+          <w:szCs w:val="24"/>
+        </w:rPr>
+        <w:t>deepstocks</w:t>
+      </w:r>
+      <w:proofErr w:type="spellEnd"/>
+      <w:r>
+        <w:rPr>
+          <w:rFonts w:ascii="Calibri" w:eastAsia="Calibri" w:hAnsi="Calibri" w:cs="Calibri"/>
+          <w:sz w:val="24"/>
+          <w:szCs w:val="24"/>
+        </w:rPr>
+        <w:t xml:space="preserve">/preprocess.py' with name </w:t>
+      </w:r>
+      <w:proofErr w:type="spellStart"/>
+      <w:r>
+        <w:rPr>
+          <w:rFonts w:ascii="Calibri" w:eastAsia="Calibri" w:hAnsi="Calibri" w:cs="Calibri"/>
+          <w:sz w:val="24"/>
+          <w:szCs w:val="24"/>
+        </w:rPr>
+        <w:t>prepare_data</w:t>
+      </w:r>
+      <w:proofErr w:type="spellEnd"/>
+      <w:r>
+        <w:rPr>
+          <w:rFonts w:ascii="Calibri" w:eastAsia="Calibri" w:hAnsi="Calibri" w:cs="Calibri"/>
+          <w:sz w:val="24"/>
+          <w:szCs w:val="24"/>
+        </w:rPr>
+        <w:t xml:space="preserve">. It expects a </w:t>
+      </w:r>
+      <w:proofErr w:type="spellStart"/>
+      <w:r>
+        <w:rPr>
+          <w:rFonts w:ascii="Calibri" w:eastAsia="Calibri" w:hAnsi="Calibri" w:cs="Calibri"/>
+          <w:sz w:val="24"/>
+          <w:szCs w:val="24"/>
+        </w:rPr>
+        <w:t>dataframe</w:t>
+      </w:r>
+      <w:proofErr w:type="spellEnd"/>
+      <w:r>
+        <w:rPr>
+          <w:rFonts w:ascii="Calibri" w:eastAsia="Calibri" w:hAnsi="Calibri" w:cs="Calibri"/>
+          <w:sz w:val="24"/>
+          <w:szCs w:val="24"/>
+        </w:rPr>
+        <w:t>, lookback value, validation ratio and test ratio as input.</w:t>
+      </w:r>
+    </w:p>
+    <w:tbl>
+      <w:tblPr>
+        <w:tblStyle w:val="PlainTable4"/>
+        <w:tblW w:w="8256" w:type="dxa"/>
+        <w:tblInd w:w="413" w:type="dxa"/>
+        <w:tblBorders>
+          <w:top w:val="single" w:sz="2" w:space="0" w:color="auto"/>
+          <w:left w:val="single" w:sz="2" w:space="0" w:color="auto"/>
+          <w:bottom w:val="single" w:sz="2" w:space="0" w:color="auto"/>
+          <w:right w:val="single" w:sz="2" w:space="0" w:color="auto"/>
+        </w:tblBorders>
+        <w:tblLook w:val="06A0" w:firstRow="1" w:lastRow="0" w:firstColumn="1" w:lastColumn="0" w:noHBand="1" w:noVBand="1"/>
+      </w:tblPr>
+      <w:tblGrid>
+        <w:gridCol w:w="8256"/>
+      </w:tblGrid>
+      <w:tr>
+        <w:trPr>
+          <w:cnfStyle w:val="100000000000" w:firstRow="1" w:lastRow="0" w:firstColumn="0" w:lastColumn="0" w:oddVBand="0" w:evenVBand="0" w:oddHBand="0" w:evenHBand="0" w:firstRowFirstColumn="0" w:firstRowLastColumn="0" w:lastRowFirstColumn="0" w:lastRowLastColumn="0"/>
+          <w:trHeight w:val="4067"/>
+        </w:trPr>
+        <w:tc>
+          <w:tcPr>
+            <w:cnfStyle w:val="001000000000" w:firstRow="0" w:lastRow="0" w:firstColumn="1" w:lastColumn="0" w:oddVBand="0" w:evenVBand="0" w:oddHBand="0" w:evenHBand="0" w:firstRowFirstColumn="0" w:firstRowLastColumn="0" w:lastRowFirstColumn="0" w:lastRowLastColumn="0"/>
+            <w:tcW w:w="8256" w:type="dxa"/>
             <w:tcBorders>
               <w:top w:val="dashSmallGap" w:sz="4" w:space="0" w:color="auto"/>
               <w:left w:val="dashSmallGap" w:sz="4" w:space="0" w:color="auto"/>
@@ -4106,641 +4942,22 @@
             <w:pPr>
               <w:spacing w:line="360" w:lineRule="auto"/>
             </w:pPr>
-          </w:p>
-        </w:tc>
-      </w:tr>
-      <w:tr>
-        <w:trPr>
-          <w:trHeight w:val="72"/>
-        </w:trPr>
-        <w:tc>
-          <w:tcPr>
-            <w:cnfStyle w:val="001000000000" w:firstRow="0" w:lastRow="0" w:firstColumn="1" w:lastColumn="0" w:oddVBand="0" w:evenVBand="0" w:oddHBand="0" w:evenHBand="0" w:firstRowFirstColumn="0" w:firstRowLastColumn="0" w:lastRowFirstColumn="0" w:lastRowLastColumn="0"/>
-            <w:tcW w:w="9178" w:type="dxa"/>
-            <w:tcBorders>
-              <w:top w:val="nil"/>
-              <w:left w:val="dashSmallGap" w:sz="4" w:space="0" w:color="auto"/>
-              <w:bottom w:val="dashSmallGap" w:sz="4" w:space="0" w:color="auto"/>
-              <w:right w:val="dashSmallGap" w:sz="4" w:space="0" w:color="auto"/>
-            </w:tcBorders>
-          </w:tcPr>
-          <w:p>
-            <w:pPr>
-              <w:spacing w:line="360" w:lineRule="auto"/>
-              <w:rPr>
-                <w:b w:val="0"/>
-                <w:bCs w:val="0"/>
-              </w:rPr>
-            </w:pPr>
             <w:r>
               <w:rPr>
-                <w:b w:val="0"/>
-                <w:bCs w:val="0"/>
-              </w:rPr>
-              <w:t>Fig 11. Benchmark models</w:t>
-            </w:r>
-          </w:p>
-        </w:tc>
-      </w:tr>
-    </w:tbl>
-    <w:p>
-      <w:pPr>
-        <w:spacing w:line="360" w:lineRule="auto"/>
-        <w:rPr>
-          <w:rFonts w:ascii="Calibri" w:eastAsia="Calibri" w:hAnsi="Calibri" w:cs="Calibri"/>
-          <w:b/>
-          <w:bCs/>
-          <w:sz w:val="24"/>
-          <w:szCs w:val="24"/>
-        </w:rPr>
-      </w:pPr>
-    </w:p>
-    <w:p>
-      <w:pPr>
-        <w:spacing w:line="360" w:lineRule="auto"/>
-        <w:rPr>
-          <w:rFonts w:ascii="Calibri" w:eastAsia="Calibri" w:hAnsi="Calibri" w:cs="Calibri"/>
-          <w:sz w:val="24"/>
-          <w:szCs w:val="24"/>
-        </w:rPr>
-      </w:pPr>
-    </w:p>
-    <w:p>
-      <w:pPr>
-        <w:spacing w:line="360" w:lineRule="auto"/>
-        <w:rPr>
-          <w:rFonts w:ascii="Calibri" w:eastAsia="Calibri" w:hAnsi="Calibri" w:cs="Calibri"/>
-          <w:sz w:val="24"/>
-          <w:szCs w:val="24"/>
-        </w:rPr>
-      </w:pPr>
-    </w:p>
-    <w:p>
-      <w:pPr>
-        <w:spacing w:line="360" w:lineRule="auto"/>
-        <w:rPr>
-          <w:rFonts w:ascii="Calibri" w:eastAsia="Calibri" w:hAnsi="Calibri" w:cs="Calibri"/>
-          <w:sz w:val="24"/>
-          <w:szCs w:val="24"/>
-        </w:rPr>
-      </w:pPr>
-    </w:p>
-    <w:p>
-      <w:pPr>
-        <w:spacing w:line="360" w:lineRule="auto"/>
-        <w:rPr>
-          <w:rFonts w:ascii="Calibri" w:eastAsia="Calibri" w:hAnsi="Calibri" w:cs="Calibri"/>
-          <w:sz w:val="24"/>
-          <w:szCs w:val="24"/>
-        </w:rPr>
-      </w:pPr>
-    </w:p>
-    <w:p>
-      <w:pPr>
-        <w:spacing w:line="360" w:lineRule="auto"/>
-        <w:rPr>
-          <w:rFonts w:ascii="Calibri" w:eastAsia="Calibri" w:hAnsi="Calibri" w:cs="Calibri"/>
-          <w:sz w:val="24"/>
-          <w:szCs w:val="24"/>
-        </w:rPr>
-      </w:pPr>
-    </w:p>
-    <w:p>
-      <w:pPr>
-        <w:spacing w:line="360" w:lineRule="auto"/>
-        <w:rPr>
-          <w:rFonts w:ascii="Calibri" w:eastAsia="Calibri" w:hAnsi="Calibri" w:cs="Calibri"/>
-          <w:sz w:val="24"/>
-          <w:szCs w:val="24"/>
-        </w:rPr>
-      </w:pPr>
-    </w:p>
-    <w:p>
-      <w:pPr>
-        <w:spacing w:line="360" w:lineRule="auto"/>
-        <w:rPr>
-          <w:rFonts w:ascii="Calibri" w:eastAsia="Calibri" w:hAnsi="Calibri" w:cs="Calibri"/>
-          <w:sz w:val="24"/>
-          <w:szCs w:val="24"/>
-        </w:rPr>
-      </w:pPr>
-    </w:p>
-    <w:p>
-      <w:pPr>
-        <w:spacing w:line="360" w:lineRule="auto"/>
-        <w:rPr>
-          <w:rFonts w:ascii="Calibri" w:eastAsia="Calibri" w:hAnsi="Calibri" w:cs="Calibri"/>
-          <w:sz w:val="24"/>
-          <w:szCs w:val="24"/>
-        </w:rPr>
-      </w:pPr>
-    </w:p>
-    <w:p>
-      <w:pPr>
-        <w:spacing w:line="360" w:lineRule="auto"/>
-        <w:rPr>
-          <w:rFonts w:ascii="Calibri" w:eastAsia="Calibri" w:hAnsi="Calibri" w:cs="Calibri"/>
-          <w:sz w:val="24"/>
-          <w:szCs w:val="24"/>
-        </w:rPr>
-      </w:pPr>
-    </w:p>
-    <w:p>
-      <w:pPr>
-        <w:spacing w:line="360" w:lineRule="auto"/>
-        <w:rPr>
-          <w:rFonts w:ascii="Calibri" w:eastAsia="Calibri" w:hAnsi="Calibri" w:cs="Calibri"/>
-          <w:sz w:val="24"/>
-          <w:szCs w:val="24"/>
-        </w:rPr>
-      </w:pPr>
-    </w:p>
-    <w:p>
-      <w:pPr>
-        <w:spacing w:line="360" w:lineRule="auto"/>
-        <w:rPr>
-          <w:rFonts w:ascii="Calibri" w:eastAsia="Calibri" w:hAnsi="Calibri" w:cs="Calibri"/>
-          <w:sz w:val="24"/>
-          <w:szCs w:val="24"/>
-        </w:rPr>
-      </w:pPr>
-    </w:p>
-    <w:p>
-      <w:pPr>
-        <w:spacing w:line="360" w:lineRule="auto"/>
-        <w:rPr>
-          <w:rFonts w:ascii="Calibri" w:eastAsia="Calibri" w:hAnsi="Calibri" w:cs="Calibri"/>
-          <w:sz w:val="24"/>
-          <w:szCs w:val="24"/>
-        </w:rPr>
-      </w:pPr>
-    </w:p>
-    <w:p>
-      <w:pPr>
-        <w:spacing w:line="360" w:lineRule="auto"/>
-        <w:rPr>
-          <w:rFonts w:ascii="Calibri" w:eastAsia="Calibri" w:hAnsi="Calibri" w:cs="Calibri"/>
-          <w:sz w:val="24"/>
-          <w:szCs w:val="24"/>
-        </w:rPr>
-      </w:pPr>
-    </w:p>
-    <w:p>
-      <w:pPr>
-        <w:spacing w:line="360" w:lineRule="auto"/>
-      </w:pPr>
-    </w:p>
-    <w:p>
-      <w:pPr>
-        <w:spacing w:line="360" w:lineRule="auto"/>
-        <w:jc w:val="center"/>
-      </w:pPr>
-      <w:r>
-        <w:rPr>
-          <w:rFonts w:ascii="Calibri" w:eastAsia="Calibri" w:hAnsi="Calibri" w:cs="Calibri"/>
-          <w:b/>
-          <w:bCs/>
-          <w:color w:val="45818E"/>
-          <w:sz w:val="28"/>
-          <w:szCs w:val="28"/>
-        </w:rPr>
-        <w:t>METHODOLOGY</w:t>
-      </w:r>
-    </w:p>
-    <w:p>
-      <w:pPr>
-        <w:pStyle w:val="Heading1"/>
-        <w:spacing w:line="360" w:lineRule="auto"/>
-      </w:pPr>
-      <w:r>
-        <w:rPr>
-          <w:i/>
-          <w:iCs/>
-          <w:color w:val="45818E"/>
-          <w:sz w:val="24"/>
-          <w:szCs w:val="24"/>
-        </w:rPr>
-        <w:t>DATA PREPROCESSING</w:t>
-      </w:r>
-    </w:p>
-    <w:p>
-      <w:pPr>
-        <w:spacing w:line="360" w:lineRule="auto"/>
-        <w:ind w:firstLine="720"/>
-      </w:pPr>
-      <w:r>
-        <w:rPr>
-          <w:rFonts w:ascii="Calibri" w:eastAsia="Calibri" w:hAnsi="Calibri" w:cs="Calibri"/>
-          <w:sz w:val="24"/>
-          <w:szCs w:val="24"/>
-        </w:rPr>
-        <w:t>Acquisition and pre-processing of data is done as described in the sequence of steps below. To reuse across different notebooks and experiments, methods were modularized and can be used from 'Project/</w:t>
-      </w:r>
-      <w:proofErr w:type="spellStart"/>
-      <w:r>
-        <w:rPr>
-          <w:rFonts w:ascii="Calibri" w:eastAsia="Calibri" w:hAnsi="Calibri" w:cs="Calibri"/>
-          <w:sz w:val="24"/>
-          <w:szCs w:val="24"/>
-        </w:rPr>
-        <w:t>deepstocks</w:t>
-      </w:r>
-      <w:proofErr w:type="spellEnd"/>
-      <w:r>
-        <w:rPr>
-          <w:rFonts w:ascii="Calibri" w:eastAsia="Calibri" w:hAnsi="Calibri" w:cs="Calibri"/>
-          <w:sz w:val="24"/>
-          <w:szCs w:val="24"/>
-        </w:rPr>
-        <w:t>/data_loader.py' and 'Project/</w:t>
-      </w:r>
-      <w:proofErr w:type="spellStart"/>
-      <w:r>
-        <w:rPr>
-          <w:rFonts w:ascii="Calibri" w:eastAsia="Calibri" w:hAnsi="Calibri" w:cs="Calibri"/>
-          <w:sz w:val="24"/>
-          <w:szCs w:val="24"/>
-        </w:rPr>
-        <w:t>deepstocks</w:t>
-      </w:r>
-      <w:proofErr w:type="spellEnd"/>
-      <w:r>
-        <w:rPr>
-          <w:rFonts w:ascii="Calibri" w:eastAsia="Calibri" w:hAnsi="Calibri" w:cs="Calibri"/>
-          <w:sz w:val="24"/>
-          <w:szCs w:val="24"/>
-        </w:rPr>
-        <w:t>/preprocess.py'.</w:t>
-      </w:r>
-    </w:p>
-    <w:p>
-      <w:pPr>
-        <w:pStyle w:val="ListParagraph"/>
-        <w:numPr>
-          <w:ilvl w:val="0"/>
-          <w:numId w:val="10"/>
-        </w:numPr>
-        <w:spacing w:line="360" w:lineRule="auto"/>
-        <w:rPr>
-          <w:rFonts w:eastAsiaTheme="minorEastAsia"/>
-          <w:sz w:val="24"/>
-          <w:szCs w:val="24"/>
-        </w:rPr>
-      </w:pPr>
-      <w:r>
-        <w:rPr>
-          <w:rFonts w:ascii="Calibri" w:eastAsia="Calibri" w:hAnsi="Calibri" w:cs="Calibri"/>
-          <w:sz w:val="24"/>
-          <w:szCs w:val="24"/>
-        </w:rPr>
-        <w:t xml:space="preserve">Recently, Yahoo! has deprecated their </w:t>
-      </w:r>
-      <w:proofErr w:type="spellStart"/>
-      <w:r>
-        <w:rPr>
-          <w:rFonts w:ascii="Calibri" w:eastAsia="Calibri" w:hAnsi="Calibri" w:cs="Calibri"/>
-          <w:sz w:val="24"/>
-          <w:szCs w:val="24"/>
-        </w:rPr>
-        <w:t>Api</w:t>
-      </w:r>
-      <w:proofErr w:type="spellEnd"/>
-      <w:r>
-        <w:rPr>
-          <w:rFonts w:ascii="Calibri" w:eastAsia="Calibri" w:hAnsi="Calibri" w:cs="Calibri"/>
-          <w:sz w:val="24"/>
-          <w:szCs w:val="24"/>
-        </w:rPr>
-        <w:t xml:space="preserve"> interface for financial data. The data for this project was acquired using their web interface. Stock data for Apple, Amazon, Google and SPY were downloaded and stored inside 'Project/data' folder to reuse across all the experiments. Data is in csv format, having values ranging year 2009 to 2018 March.</w:t>
-      </w:r>
-    </w:p>
-    <w:p>
-      <w:pPr>
-        <w:pStyle w:val="ListParagraph"/>
-        <w:numPr>
-          <w:ilvl w:val="0"/>
-          <w:numId w:val="10"/>
-        </w:numPr>
-        <w:spacing w:line="360" w:lineRule="auto"/>
-        <w:rPr>
-          <w:rFonts w:eastAsiaTheme="minorEastAsia"/>
-          <w:sz w:val="24"/>
-          <w:szCs w:val="24"/>
-        </w:rPr>
-      </w:pPr>
-      <w:r>
-        <w:rPr>
-          <w:rFonts w:ascii="Calibri" w:eastAsia="Calibri" w:hAnsi="Calibri" w:cs="Calibri"/>
-          <w:sz w:val="24"/>
-          <w:szCs w:val="24"/>
-        </w:rPr>
-        <w:t xml:space="preserve">Next step is to load the data from csv to pandas </w:t>
-      </w:r>
-      <w:proofErr w:type="spellStart"/>
-      <w:r>
-        <w:rPr>
-          <w:rFonts w:ascii="Calibri" w:eastAsia="Calibri" w:hAnsi="Calibri" w:cs="Calibri"/>
-          <w:sz w:val="24"/>
-          <w:szCs w:val="24"/>
-        </w:rPr>
-        <w:t>dataframe</w:t>
-      </w:r>
-      <w:proofErr w:type="spellEnd"/>
-      <w:r>
-        <w:rPr>
-          <w:rFonts w:ascii="Calibri" w:eastAsia="Calibri" w:hAnsi="Calibri" w:cs="Calibri"/>
-          <w:sz w:val="24"/>
-          <w:szCs w:val="24"/>
-        </w:rPr>
-        <w:t xml:space="preserve">. Date column was parsed and made index in the </w:t>
-      </w:r>
-      <w:proofErr w:type="spellStart"/>
-      <w:r>
-        <w:rPr>
-          <w:rFonts w:ascii="Calibri" w:eastAsia="Calibri" w:hAnsi="Calibri" w:cs="Calibri"/>
-          <w:sz w:val="24"/>
-          <w:szCs w:val="24"/>
-        </w:rPr>
-        <w:t>dataframe</w:t>
-      </w:r>
-      <w:proofErr w:type="spellEnd"/>
-      <w:r>
-        <w:rPr>
-          <w:rFonts w:ascii="Calibri" w:eastAsia="Calibri" w:hAnsi="Calibri" w:cs="Calibri"/>
-          <w:sz w:val="24"/>
-          <w:szCs w:val="24"/>
-        </w:rPr>
-        <w:t>. Columns loaded are '</w:t>
-      </w:r>
-      <w:proofErr w:type="spellStart"/>
-      <w:r>
-        <w:rPr>
-          <w:rFonts w:ascii="Calibri" w:eastAsia="Calibri" w:hAnsi="Calibri" w:cs="Calibri"/>
-          <w:sz w:val="24"/>
-          <w:szCs w:val="24"/>
-        </w:rPr>
-        <w:t>Adj</w:t>
-      </w:r>
-      <w:proofErr w:type="spellEnd"/>
-      <w:r>
-        <w:rPr>
-          <w:rFonts w:ascii="Calibri" w:eastAsia="Calibri" w:hAnsi="Calibri" w:cs="Calibri"/>
-          <w:sz w:val="24"/>
-          <w:szCs w:val="24"/>
-        </w:rPr>
-        <w:t xml:space="preserve"> close', 'Volume', 'Date'.</w:t>
-      </w:r>
-    </w:p>
-    <w:p>
-      <w:pPr>
-        <w:pStyle w:val="ListParagraph"/>
-        <w:numPr>
-          <w:ilvl w:val="0"/>
-          <w:numId w:val="10"/>
-        </w:numPr>
-        <w:spacing w:line="360" w:lineRule="auto"/>
-        <w:rPr>
-          <w:rFonts w:eastAsiaTheme="minorEastAsia"/>
-          <w:sz w:val="24"/>
-          <w:szCs w:val="24"/>
-        </w:rPr>
-      </w:pPr>
-      <w:r>
-        <w:rPr>
-          <w:rFonts w:ascii="Calibri" w:eastAsia="Calibri" w:hAnsi="Calibri" w:cs="Calibri"/>
-          <w:sz w:val="24"/>
-          <w:szCs w:val="24"/>
-        </w:rPr>
-        <w:t xml:space="preserve">A new column with the name 'Rolling mean' was added into the above </w:t>
-      </w:r>
-      <w:proofErr w:type="spellStart"/>
-      <w:r>
-        <w:rPr>
-          <w:rFonts w:ascii="Calibri" w:eastAsia="Calibri" w:hAnsi="Calibri" w:cs="Calibri"/>
-          <w:sz w:val="24"/>
-          <w:szCs w:val="24"/>
-        </w:rPr>
-        <w:t>dataframe</w:t>
-      </w:r>
-      <w:proofErr w:type="spellEnd"/>
-      <w:r>
-        <w:rPr>
-          <w:rFonts w:ascii="Calibri" w:eastAsia="Calibri" w:hAnsi="Calibri" w:cs="Calibri"/>
-          <w:sz w:val="24"/>
-          <w:szCs w:val="24"/>
-        </w:rPr>
-        <w:t>. A window size of 10 is selected, considering the observations from Fig 2.</w:t>
-      </w:r>
-    </w:p>
-    <w:p>
-      <w:pPr>
-        <w:pStyle w:val="ListParagraph"/>
-        <w:numPr>
-          <w:ilvl w:val="0"/>
-          <w:numId w:val="10"/>
-        </w:numPr>
-        <w:spacing w:line="360" w:lineRule="auto"/>
-        <w:rPr>
-          <w:rFonts w:eastAsiaTheme="minorEastAsia"/>
-          <w:sz w:val="24"/>
-          <w:szCs w:val="24"/>
-        </w:rPr>
-      </w:pPr>
-      <w:r>
-        <w:rPr>
-          <w:rFonts w:ascii="Calibri" w:eastAsia="Calibri" w:hAnsi="Calibri" w:cs="Calibri"/>
-          <w:sz w:val="24"/>
-          <w:szCs w:val="24"/>
-        </w:rPr>
-        <w:t xml:space="preserve">Values were normalized to the range [0.0, 1.0]. </w:t>
-      </w:r>
-      <w:proofErr w:type="spellStart"/>
-      <w:r>
-        <w:rPr>
-          <w:rFonts w:ascii="Calibri" w:eastAsia="Calibri" w:hAnsi="Calibri" w:cs="Calibri"/>
-          <w:sz w:val="24"/>
-          <w:szCs w:val="24"/>
-        </w:rPr>
-        <w:t>Sklearn</w:t>
-      </w:r>
-      <w:proofErr w:type="spellEnd"/>
-      <w:r>
-        <w:rPr>
-          <w:rFonts w:ascii="Calibri" w:eastAsia="Calibri" w:hAnsi="Calibri" w:cs="Calibri"/>
-          <w:sz w:val="24"/>
-          <w:szCs w:val="24"/>
-        </w:rPr>
-        <w:t xml:space="preserve"> </w:t>
-      </w:r>
-      <w:proofErr w:type="spellStart"/>
-      <w:r>
-        <w:rPr>
-          <w:rFonts w:ascii="Calibri" w:eastAsia="Calibri" w:hAnsi="Calibri" w:cs="Calibri"/>
-          <w:sz w:val="24"/>
-          <w:szCs w:val="24"/>
-        </w:rPr>
-        <w:t>MinMax</w:t>
-      </w:r>
-      <w:proofErr w:type="spellEnd"/>
-      <w:r>
-        <w:rPr>
-          <w:rFonts w:ascii="Calibri" w:eastAsia="Calibri" w:hAnsi="Calibri" w:cs="Calibri"/>
-          <w:sz w:val="24"/>
-          <w:szCs w:val="24"/>
-        </w:rPr>
-        <w:t xml:space="preserve"> scalar was used for this purpose.</w:t>
-      </w:r>
-    </w:p>
-    <w:p>
-      <w:pPr>
-        <w:spacing w:line="360" w:lineRule="auto"/>
-        <w:ind w:firstLine="360"/>
-        <w:rPr>
-          <w:rFonts w:ascii="Calibri" w:eastAsia="Calibri" w:hAnsi="Calibri" w:cs="Calibri"/>
-          <w:sz w:val="24"/>
-          <w:szCs w:val="24"/>
-        </w:rPr>
-      </w:pPr>
-      <w:r>
-        <w:rPr>
-          <w:rFonts w:ascii="Calibri" w:eastAsia="Calibri" w:hAnsi="Calibri" w:cs="Calibri"/>
-          <w:sz w:val="24"/>
-          <w:szCs w:val="24"/>
-        </w:rPr>
-        <w:t>Fig 12 gives an overview of lookback parameter. The value of lookback means how many previous days values a model should consider while making a prediction. Lookback = 1 means a model must consider only today's value to make an estimate. Similarly, a value of 5 will include pri</w:t>
-      </w:r>
-      <w:bookmarkStart w:id="1" w:name="_GoBack"/>
-      <w:bookmarkEnd w:id="1"/>
-      <w:r>
-        <w:rPr>
-          <w:rFonts w:ascii="Calibri" w:eastAsia="Calibri" w:hAnsi="Calibri" w:cs="Calibri"/>
-          <w:sz w:val="24"/>
-          <w:szCs w:val="24"/>
-        </w:rPr>
-        <w:t>or four days also in input to the model. In this project Lookback = 20 is used, value of which is set in 'Project/</w:t>
-      </w:r>
-      <w:proofErr w:type="spellStart"/>
-      <w:r>
-        <w:rPr>
-          <w:rFonts w:ascii="Calibri" w:eastAsia="Calibri" w:hAnsi="Calibri" w:cs="Calibri"/>
-          <w:sz w:val="24"/>
-          <w:szCs w:val="24"/>
-        </w:rPr>
-        <w:t>deepstocks</w:t>
-      </w:r>
-      <w:proofErr w:type="spellEnd"/>
-      <w:r>
-        <w:rPr>
-          <w:rFonts w:ascii="Calibri" w:eastAsia="Calibri" w:hAnsi="Calibri" w:cs="Calibri"/>
-          <w:sz w:val="24"/>
-          <w:szCs w:val="24"/>
-        </w:rPr>
-        <w:t>/common_configs.py'. To prepare the dataset as shown in the Fig 12, method is defined at 'Project/</w:t>
-      </w:r>
-      <w:proofErr w:type="spellStart"/>
-      <w:r>
-        <w:rPr>
-          <w:rFonts w:ascii="Calibri" w:eastAsia="Calibri" w:hAnsi="Calibri" w:cs="Calibri"/>
-          <w:sz w:val="24"/>
-          <w:szCs w:val="24"/>
-        </w:rPr>
-        <w:t>deepstocks</w:t>
-      </w:r>
-      <w:proofErr w:type="spellEnd"/>
-      <w:r>
-        <w:rPr>
-          <w:rFonts w:ascii="Calibri" w:eastAsia="Calibri" w:hAnsi="Calibri" w:cs="Calibri"/>
-          <w:sz w:val="24"/>
-          <w:szCs w:val="24"/>
-        </w:rPr>
-        <w:t xml:space="preserve">/preprocess.py' with name </w:t>
-      </w:r>
-      <w:proofErr w:type="spellStart"/>
-      <w:r>
-        <w:rPr>
-          <w:rFonts w:ascii="Calibri" w:eastAsia="Calibri" w:hAnsi="Calibri" w:cs="Calibri"/>
-          <w:sz w:val="24"/>
-          <w:szCs w:val="24"/>
-        </w:rPr>
-        <w:t>prepare_data</w:t>
-      </w:r>
-      <w:proofErr w:type="spellEnd"/>
-      <w:r>
-        <w:rPr>
-          <w:rFonts w:ascii="Calibri" w:eastAsia="Calibri" w:hAnsi="Calibri" w:cs="Calibri"/>
-          <w:sz w:val="24"/>
-          <w:szCs w:val="24"/>
-        </w:rPr>
-        <w:t xml:space="preserve">. It expects a </w:t>
-      </w:r>
-      <w:proofErr w:type="spellStart"/>
-      <w:r>
-        <w:rPr>
-          <w:rFonts w:ascii="Calibri" w:eastAsia="Calibri" w:hAnsi="Calibri" w:cs="Calibri"/>
-          <w:sz w:val="24"/>
-          <w:szCs w:val="24"/>
-        </w:rPr>
-        <w:t>dataframe</w:t>
-      </w:r>
-      <w:proofErr w:type="spellEnd"/>
-      <w:r>
-        <w:rPr>
-          <w:rFonts w:ascii="Calibri" w:eastAsia="Calibri" w:hAnsi="Calibri" w:cs="Calibri"/>
-          <w:sz w:val="24"/>
-          <w:szCs w:val="24"/>
-        </w:rPr>
-        <w:t>, lookback value, validation ratio and test ratio as input.</w:t>
-      </w:r>
-    </w:p>
-    <w:tbl>
-      <w:tblPr>
-        <w:tblStyle w:val="PlainTable4"/>
-        <w:tblW w:w="8189" w:type="dxa"/>
-        <w:tblInd w:w="413" w:type="dxa"/>
-        <w:tblBorders>
-          <w:top w:val="single" w:sz="2" w:space="0" w:color="auto"/>
-          <w:left w:val="single" w:sz="2" w:space="0" w:color="auto"/>
-          <w:bottom w:val="single" w:sz="2" w:space="0" w:color="auto"/>
-          <w:right w:val="single" w:sz="2" w:space="0" w:color="auto"/>
-        </w:tblBorders>
-        <w:tblLook w:val="06A0" w:firstRow="1" w:lastRow="0" w:firstColumn="1" w:lastColumn="0" w:noHBand="1" w:noVBand="1"/>
-      </w:tblPr>
-      <w:tblGrid>
-        <w:gridCol w:w="8189"/>
-      </w:tblGrid>
-      <w:tr>
-        <w:trPr>
-          <w:cnfStyle w:val="100000000000" w:firstRow="1" w:lastRow="0" w:firstColumn="0" w:lastColumn="0" w:oddVBand="0" w:evenVBand="0" w:oddHBand="0" w:evenHBand="0" w:firstRowFirstColumn="0" w:firstRowLastColumn="0" w:lastRowFirstColumn="0" w:lastRowLastColumn="0"/>
-          <w:trHeight w:val="4182"/>
-        </w:trPr>
-        <w:tc>
-          <w:tcPr>
-            <w:cnfStyle w:val="001000000000" w:firstRow="0" w:lastRow="0" w:firstColumn="1" w:lastColumn="0" w:oddVBand="0" w:evenVBand="0" w:oddHBand="0" w:evenHBand="0" w:firstRowFirstColumn="0" w:firstRowLastColumn="0" w:lastRowFirstColumn="0" w:lastRowLastColumn="0"/>
-            <w:tcW w:w="8189" w:type="dxa"/>
-            <w:tcBorders>
-              <w:top w:val="dashSmallGap" w:sz="4" w:space="0" w:color="auto"/>
-              <w:left w:val="dashSmallGap" w:sz="4" w:space="0" w:color="auto"/>
-              <w:bottom w:val="nil"/>
-              <w:right w:val="dashSmallGap" w:sz="4" w:space="0" w:color="auto"/>
-            </w:tcBorders>
-          </w:tcPr>
-          <w:p>
-            <w:pPr>
-              <w:spacing w:line="360" w:lineRule="auto"/>
-            </w:pPr>
-          </w:p>
-          <w:p>
-            <w:pPr>
-              <w:spacing w:line="360" w:lineRule="auto"/>
-            </w:pPr>
-            <w:r>
-              <w:rPr>
                 <w:noProof/>
               </w:rPr>
               <w:drawing>
-                <wp:inline distT="0" distB="0" distL="0" distR="0" wp14:anchorId="4349DD4B" wp14:editId="792B533A">
+                <wp:anchor distT="0" distB="0" distL="114300" distR="114300" simplePos="0" relativeHeight="251691008" behindDoc="1" locked="0" layoutInCell="1" allowOverlap="1" wp14:anchorId="4349DD4B" wp14:editId="44470647">
+                  <wp:simplePos x="0" y="0"/>
+                  <wp:positionH relativeFrom="column">
+                    <wp:posOffset>208206</wp:posOffset>
+                  </wp:positionH>
+                  <wp:positionV relativeFrom="paragraph">
+                    <wp:posOffset>-46887</wp:posOffset>
+                  </wp:positionV>
                   <wp:extent cx="4572000" cy="2552700"/>
                   <wp:effectExtent l="0" t="0" r="0" b="0"/>
+                  <wp:wrapNone/>
                   <wp:docPr id="1519336610" name="picture"/>
                   <wp:cNvGraphicFramePr>
                     <a:graphicFrameLocks xmlns:a="http://schemas.openxmlformats.org/drawingml/2006/main" noChangeAspect="1"/>
@@ -4753,7 +4970,7 @@
                           <pic:cNvPicPr/>
                         </pic:nvPicPr>
                         <pic:blipFill>
-                          <a:blip r:embed="rId17" cstate="print">
+                          <a:blip r:embed="rId21" cstate="print">
                             <a:extLst>
                               <a:ext uri="{28A0092B-C50C-407E-A947-70E740481C1C}">
                                 <a14:useLocalDpi xmlns:a14="http://schemas.microsoft.com/office/drawing/2010/main" val="0"/>
@@ -4776,20 +4993,25 @@
                       </pic:pic>
                     </a:graphicData>
                   </a:graphic>
-                </wp:inline>
+                </wp:anchor>
               </w:drawing>
             </w:r>
+          </w:p>
+          <w:p>
+            <w:pPr>
+              <w:spacing w:line="360" w:lineRule="auto"/>
+            </w:pPr>
           </w:p>
         </w:tc>
       </w:tr>
       <w:tr>
         <w:trPr>
-          <w:trHeight w:val="74"/>
+          <w:trHeight w:val="71"/>
         </w:trPr>
         <w:tc>
           <w:tcPr>
             <w:cnfStyle w:val="001000000000" w:firstRow="0" w:lastRow="0" w:firstColumn="1" w:lastColumn="0" w:oddVBand="0" w:evenVBand="0" w:oddHBand="0" w:evenHBand="0" w:firstRowFirstColumn="0" w:firstRowLastColumn="0" w:lastRowFirstColumn="0" w:lastRowLastColumn="0"/>
-            <w:tcW w:w="8189" w:type="dxa"/>
+            <w:tcW w:w="8256" w:type="dxa"/>
             <w:tcBorders>
               <w:top w:val="nil"/>
               <w:left w:val="dashSmallGap" w:sz="4" w:space="0" w:color="auto"/>
@@ -4800,6 +5022,7 @@
           <w:p>
             <w:pPr>
               <w:spacing w:after="160" w:line="360" w:lineRule="auto"/>
+              <w:jc w:val="center"/>
               <w:rPr>
                 <w:b w:val="0"/>
                 <w:bCs w:val="0"/>
@@ -4828,27 +5051,22 @@
     </w:tbl>
     <w:p>
       <w:pPr>
-        <w:spacing w:line="360" w:lineRule="auto"/>
-        <w:rPr>
-          <w:rFonts w:ascii="Calibri" w:eastAsia="Calibri" w:hAnsi="Calibri" w:cs="Calibri"/>
-          <w:sz w:val="24"/>
-          <w:szCs w:val="24"/>
-        </w:rPr>
-      </w:pPr>
-    </w:p>
-    <w:p>
-      <w:pPr>
         <w:pStyle w:val="Heading1"/>
         <w:spacing w:line="360" w:lineRule="auto"/>
-      </w:pPr>
-      <w:r>
-        <w:rPr>
+        <w:rPr>
+          <w:b/>
+        </w:rPr>
+      </w:pPr>
+      <w:r>
+        <w:rPr>
+          <w:b/>
           <w:i/>
           <w:iCs/>
           <w:color w:val="45818E"/>
           <w:sz w:val="24"/>
           <w:szCs w:val="24"/>
         </w:rPr>
+        <w:lastRenderedPageBreak/>
         <w:t>IMPLEMENTATION</w:t>
       </w:r>
     </w:p>
@@ -5106,16 +5324,7 @@
           <w:sz w:val="24"/>
           <w:szCs w:val="24"/>
         </w:rPr>
-        <w:t xml:space="preserve">. Two hidden layers is used across all studies, as while training it was found that for layer greater than 2, model was overfitting </w:t>
-      </w:r>
-      <w:r>
-        <w:rPr>
-          <w:rFonts w:ascii="Calibri" w:eastAsia="Calibri" w:hAnsi="Calibri" w:cs="Calibri"/>
-          <w:sz w:val="24"/>
-          <w:szCs w:val="24"/>
-        </w:rPr>
-        <w:lastRenderedPageBreak/>
-        <w:t xml:space="preserve">the training data. Keep probability 0.8 and learning rate 0.0008 is used (found to work well by hit and trials). In each hidden layer 156 nodes are used and leaky </w:t>
+        <w:t xml:space="preserve">. Two hidden layers is used across all studies, as while training it was found that for layer greater than 2, model was overfitting the training data. Keep probability 0.8 and learning rate 0.0008 is used (found to work well by hit and trials). In each hidden layer 156 nodes are used and leaky </w:t>
       </w:r>
       <w:proofErr w:type="spellStart"/>
       <w:r>
@@ -5140,9 +5349,13 @@
       <w:pPr>
         <w:pStyle w:val="Heading1"/>
         <w:spacing w:line="360" w:lineRule="auto"/>
-      </w:pPr>
-      <w:r>
-        <w:rPr>
+        <w:rPr>
+          <w:b/>
+        </w:rPr>
+      </w:pPr>
+      <w:r>
+        <w:rPr>
+          <w:b/>
           <w:i/>
           <w:iCs/>
           <w:color w:val="45818E"/>
@@ -5365,6 +5578,7 @@
           <w:sz w:val="24"/>
           <w:szCs w:val="24"/>
         </w:rPr>
+        <w:lastRenderedPageBreak/>
         <w:t>These studies can be found in</w:t>
       </w:r>
       <w:r>
@@ -5890,7 +6104,6 @@
           <w:sz w:val="28"/>
           <w:szCs w:val="28"/>
         </w:rPr>
-        <w:lastRenderedPageBreak/>
         <w:t>RESULTS</w:t>
       </w:r>
     </w:p>
@@ -5898,9 +6111,13 @@
       <w:pPr>
         <w:pStyle w:val="Heading1"/>
         <w:spacing w:line="360" w:lineRule="auto"/>
-      </w:pPr>
-      <w:r>
-        <w:rPr>
+        <w:rPr>
+          <w:b/>
+        </w:rPr>
+      </w:pPr>
+      <w:r>
+        <w:rPr>
+          <w:b/>
           <w:i/>
           <w:iCs/>
           <w:color w:val="45818E"/>
@@ -5944,7 +6161,39 @@
           <w:sz w:val="24"/>
           <w:szCs w:val="24"/>
         </w:rPr>
-        <w:t>, LSTM and GRU cells, the two models which performed best across all four stocks were the Basic LSTM (study 4) and staked LSTM (study 5). Because the range of performance was narrower for study 5, for final study I selected the stacked LSTM with following model parameters.</w:t>
+        <w:t xml:space="preserve">, </w:t>
+      </w:r>
+      <w:r>
+        <w:rPr>
+          <w:rFonts w:ascii="Calibri" w:eastAsia="Calibri" w:hAnsi="Calibri" w:cs="Calibri"/>
+          <w:sz w:val="24"/>
+          <w:szCs w:val="24"/>
+        </w:rPr>
+        <w:t xml:space="preserve">stacked </w:t>
+      </w:r>
+      <w:r>
+        <w:rPr>
+          <w:rFonts w:ascii="Calibri" w:eastAsia="Calibri" w:hAnsi="Calibri" w:cs="Calibri"/>
+          <w:sz w:val="24"/>
+          <w:szCs w:val="24"/>
+        </w:rPr>
+        <w:t>LSTM</w:t>
+      </w:r>
+      <w:r>
+        <w:rPr>
+          <w:rFonts w:ascii="Calibri" w:eastAsia="Calibri" w:hAnsi="Calibri" w:cs="Calibri"/>
+          <w:sz w:val="24"/>
+          <w:szCs w:val="24"/>
+        </w:rPr>
+        <w:t>s</w:t>
+      </w:r>
+      <w:r>
+        <w:rPr>
+          <w:rFonts w:ascii="Calibri" w:eastAsia="Calibri" w:hAnsi="Calibri" w:cs="Calibri"/>
+          <w:sz w:val="24"/>
+          <w:szCs w:val="24"/>
+        </w:rPr>
+        <w:t xml:space="preserve"> and GRU cells, the two models which performed best across all four stocks were the Basic LSTM (study 4) and staked LSTM (study 5). Because the range of performance was narrower for study 5, for final study I selected the stacked LSTM with following model parameters.</w:t>
       </w:r>
     </w:p>
     <w:p>
@@ -6014,6 +6263,98 @@
           <w:szCs w:val="24"/>
         </w:rPr>
         <w:t>Batch size: 64</w:t>
+      </w:r>
+    </w:p>
+    <w:p>
+      <w:pPr>
+        <w:pStyle w:val="ListParagraph"/>
+        <w:numPr>
+          <w:ilvl w:val="0"/>
+          <w:numId w:val="8"/>
+        </w:numPr>
+        <w:spacing w:line="360" w:lineRule="auto"/>
+        <w:rPr>
+          <w:rFonts w:eastAsiaTheme="minorEastAsia"/>
+          <w:sz w:val="24"/>
+          <w:szCs w:val="24"/>
+        </w:rPr>
+      </w:pPr>
+      <w:r>
+        <w:rPr>
+          <w:rFonts w:ascii="Calibri" w:eastAsia="Calibri" w:hAnsi="Calibri" w:cs="Calibri"/>
+          <w:sz w:val="24"/>
+          <w:szCs w:val="24"/>
+        </w:rPr>
+        <w:t>Layers: 2</w:t>
+      </w:r>
+    </w:p>
+    <w:p>
+      <w:pPr>
+        <w:pStyle w:val="ListParagraph"/>
+        <w:numPr>
+          <w:ilvl w:val="0"/>
+          <w:numId w:val="8"/>
+        </w:numPr>
+        <w:spacing w:line="360" w:lineRule="auto"/>
+        <w:rPr>
+          <w:rFonts w:eastAsiaTheme="minorEastAsia"/>
+          <w:sz w:val="24"/>
+          <w:szCs w:val="24"/>
+        </w:rPr>
+      </w:pPr>
+      <w:r>
+        <w:rPr>
+          <w:rFonts w:ascii="Calibri" w:eastAsia="Calibri" w:hAnsi="Calibri" w:cs="Calibri"/>
+          <w:sz w:val="24"/>
+          <w:szCs w:val="24"/>
+        </w:rPr>
+        <w:t>Number of nodes (each layer): 156</w:t>
+      </w:r>
+    </w:p>
+    <w:p>
+      <w:pPr>
+        <w:pStyle w:val="ListParagraph"/>
+        <w:numPr>
+          <w:ilvl w:val="0"/>
+          <w:numId w:val="8"/>
+        </w:numPr>
+        <w:spacing w:line="360" w:lineRule="auto"/>
+        <w:rPr>
+          <w:rFonts w:eastAsiaTheme="minorEastAsia"/>
+          <w:sz w:val="24"/>
+          <w:szCs w:val="24"/>
+        </w:rPr>
+      </w:pPr>
+      <w:r>
+        <w:rPr>
+          <w:rFonts w:ascii="Calibri" w:eastAsia="Calibri" w:hAnsi="Calibri" w:cs="Calibri"/>
+          <w:sz w:val="24"/>
+          <w:szCs w:val="24"/>
+        </w:rPr>
+        <w:t>Epochs: 64</w:t>
+      </w:r>
+    </w:p>
+    <w:p>
+      <w:pPr>
+        <w:pStyle w:val="ListParagraph"/>
+        <w:numPr>
+          <w:ilvl w:val="0"/>
+          <w:numId w:val="8"/>
+        </w:numPr>
+        <w:spacing w:line="360" w:lineRule="auto"/>
+        <w:rPr>
+          <w:rFonts w:eastAsiaTheme="minorEastAsia"/>
+          <w:sz w:val="24"/>
+          <w:szCs w:val="24"/>
+        </w:rPr>
+      </w:pPr>
+      <w:r>
+        <w:rPr>
+          <w:rFonts w:ascii="Calibri" w:eastAsia="Calibri" w:hAnsi="Calibri" w:cs="Calibri"/>
+          <w:sz w:val="24"/>
+          <w:szCs w:val="24"/>
+        </w:rPr>
+        <w:t>Cell type: LSTM</w:t>
       </w:r>
     </w:p>
     <w:tbl>
@@ -6056,6 +6397,7 @@
               <w:rPr>
                 <w:noProof/>
               </w:rPr>
+              <w:lastRenderedPageBreak/>
               <w:drawing>
                 <wp:anchor distT="0" distB="0" distL="114300" distR="114300" simplePos="0" relativeHeight="251672576" behindDoc="0" locked="0" layoutInCell="1" allowOverlap="1" wp14:anchorId="2FB2212E" wp14:editId="5FAFA692">
                   <wp:simplePos x="0" y="0"/>
@@ -6082,7 +6424,7 @@
                           </pic:cNvPicPr>
                         </pic:nvPicPr>
                         <pic:blipFill>
-                          <a:blip r:embed="rId18" cstate="print">
+                          <a:blip r:embed="rId22" cstate="print">
                             <a:extLst>
                               <a:ext uri="{28A0092B-C50C-407E-A947-70E740481C1C}">
                                 <a14:useLocalDpi xmlns:a14="http://schemas.microsoft.com/office/drawing/2010/main" val="0"/>
@@ -6149,7 +6491,7 @@
                           </pic:cNvPicPr>
                         </pic:nvPicPr>
                         <pic:blipFill>
-                          <a:blip r:embed="rId19" cstate="print">
+                          <a:blip r:embed="rId23" cstate="print">
                             <a:extLst>
                               <a:ext uri="{28A0092B-C50C-407E-A947-70E740481C1C}">
                                 <a14:useLocalDpi xmlns:a14="http://schemas.microsoft.com/office/drawing/2010/main" val="0"/>
@@ -6224,7 +6566,7 @@
                           </pic:cNvPicPr>
                         </pic:nvPicPr>
                         <pic:blipFill>
-                          <a:blip r:embed="rId20" cstate="print">
+                          <a:blip r:embed="rId24" cstate="print">
                             <a:extLst>
                               <a:ext uri="{28A0092B-C50C-407E-A947-70E740481C1C}">
                                 <a14:useLocalDpi xmlns:a14="http://schemas.microsoft.com/office/drawing/2010/main" val="0"/>
@@ -6299,7 +6641,7 @@
                           </pic:cNvPicPr>
                         </pic:nvPicPr>
                         <pic:blipFill>
-                          <a:blip r:embed="rId21" cstate="print">
+                          <a:blip r:embed="rId25" cstate="print">
                             <a:extLst>
                               <a:ext uri="{28A0092B-C50C-407E-A947-70E740481C1C}">
                                 <a14:useLocalDpi xmlns:a14="http://schemas.microsoft.com/office/drawing/2010/main" val="0"/>
@@ -6389,99 +6731,6 @@
     </w:p>
     <w:p>
       <w:pPr>
-        <w:pStyle w:val="ListParagraph"/>
-        <w:numPr>
-          <w:ilvl w:val="0"/>
-          <w:numId w:val="8"/>
-        </w:numPr>
-        <w:spacing w:line="360" w:lineRule="auto"/>
-        <w:rPr>
-          <w:rFonts w:eastAsiaTheme="minorEastAsia"/>
-          <w:sz w:val="24"/>
-          <w:szCs w:val="24"/>
-        </w:rPr>
-      </w:pPr>
-      <w:r>
-        <w:rPr>
-          <w:rFonts w:ascii="Calibri" w:eastAsia="Calibri" w:hAnsi="Calibri" w:cs="Calibri"/>
-          <w:sz w:val="24"/>
-          <w:szCs w:val="24"/>
-        </w:rPr>
-        <w:lastRenderedPageBreak/>
-        <w:t>Layers: 2</w:t>
-      </w:r>
-    </w:p>
-    <w:p>
-      <w:pPr>
-        <w:pStyle w:val="ListParagraph"/>
-        <w:numPr>
-          <w:ilvl w:val="0"/>
-          <w:numId w:val="8"/>
-        </w:numPr>
-        <w:spacing w:line="360" w:lineRule="auto"/>
-        <w:rPr>
-          <w:rFonts w:eastAsiaTheme="minorEastAsia"/>
-          <w:sz w:val="24"/>
-          <w:szCs w:val="24"/>
-        </w:rPr>
-      </w:pPr>
-      <w:r>
-        <w:rPr>
-          <w:rFonts w:ascii="Calibri" w:eastAsia="Calibri" w:hAnsi="Calibri" w:cs="Calibri"/>
-          <w:sz w:val="24"/>
-          <w:szCs w:val="24"/>
-        </w:rPr>
-        <w:t>Number of nodes (each layer): 156</w:t>
-      </w:r>
-    </w:p>
-    <w:p>
-      <w:pPr>
-        <w:pStyle w:val="ListParagraph"/>
-        <w:numPr>
-          <w:ilvl w:val="0"/>
-          <w:numId w:val="8"/>
-        </w:numPr>
-        <w:spacing w:line="360" w:lineRule="auto"/>
-        <w:rPr>
-          <w:rFonts w:eastAsiaTheme="minorEastAsia"/>
-          <w:sz w:val="24"/>
-          <w:szCs w:val="24"/>
-        </w:rPr>
-      </w:pPr>
-      <w:r>
-        <w:rPr>
-          <w:rFonts w:ascii="Calibri" w:eastAsia="Calibri" w:hAnsi="Calibri" w:cs="Calibri"/>
-          <w:sz w:val="24"/>
-          <w:szCs w:val="24"/>
-        </w:rPr>
-        <w:t>Epochs: 64</w:t>
-      </w:r>
-    </w:p>
-    <w:p>
-      <w:pPr>
-        <w:pStyle w:val="ListParagraph"/>
-        <w:numPr>
-          <w:ilvl w:val="0"/>
-          <w:numId w:val="8"/>
-        </w:numPr>
-        <w:spacing w:line="360" w:lineRule="auto"/>
-        <w:rPr>
-          <w:rFonts w:eastAsiaTheme="minorEastAsia"/>
-          <w:sz w:val="24"/>
-          <w:szCs w:val="24"/>
-        </w:rPr>
-      </w:pPr>
-      <w:r>
-        <w:rPr>
-          <w:rFonts w:ascii="Calibri" w:eastAsia="Calibri" w:hAnsi="Calibri" w:cs="Calibri"/>
-          <w:sz w:val="24"/>
-          <w:szCs w:val="24"/>
-        </w:rPr>
-        <w:t>Cell type: LSTM</w:t>
-      </w:r>
-    </w:p>
-    <w:p>
-      <w:pPr>
         <w:spacing w:line="360" w:lineRule="auto"/>
         <w:ind w:firstLine="360"/>
         <w:rPr>
@@ -6518,7 +6767,7 @@
     <w:tbl>
       <w:tblPr>
         <w:tblStyle w:val="PlainTable4"/>
-        <w:tblW w:w="8814" w:type="dxa"/>
+        <w:tblW w:w="8798" w:type="dxa"/>
         <w:tblBorders>
           <w:top w:val="single" w:sz="2" w:space="0" w:color="auto"/>
           <w:left w:val="single" w:sz="2" w:space="0" w:color="auto"/>
@@ -6528,17 +6777,17 @@
         <w:tblLook w:val="06A0" w:firstRow="1" w:lastRow="0" w:firstColumn="1" w:lastColumn="0" w:noHBand="1" w:noVBand="1"/>
       </w:tblPr>
       <w:tblGrid>
-        <w:gridCol w:w="8814"/>
+        <w:gridCol w:w="8798"/>
       </w:tblGrid>
       <w:tr>
         <w:trPr>
           <w:cnfStyle w:val="100000000000" w:firstRow="1" w:lastRow="0" w:firstColumn="0" w:lastColumn="0" w:oddVBand="0" w:evenVBand="0" w:oddHBand="0" w:evenHBand="0" w:firstRowFirstColumn="0" w:firstRowLastColumn="0" w:lastRowFirstColumn="0" w:lastRowLastColumn="0"/>
-          <w:trHeight w:val="7416"/>
+          <w:trHeight w:val="6939"/>
         </w:trPr>
         <w:tc>
           <w:tcPr>
             <w:cnfStyle w:val="001000000000" w:firstRow="0" w:lastRow="0" w:firstColumn="1" w:lastColumn="0" w:oddVBand="0" w:evenVBand="0" w:oddHBand="0" w:evenHBand="0" w:firstRowFirstColumn="0" w:firstRowLastColumn="0" w:lastRowFirstColumn="0" w:lastRowLastColumn="0"/>
-            <w:tcW w:w="8814" w:type="dxa"/>
+            <w:tcW w:w="8798" w:type="dxa"/>
             <w:tcBorders>
               <w:top w:val="dashSmallGap" w:sz="4" w:space="0" w:color="auto"/>
               <w:left w:val="dashSmallGap" w:sz="4" w:space="0" w:color="auto"/>
@@ -6554,18 +6803,19 @@
               <w:rPr>
                 <w:noProof/>
               </w:rPr>
+              <w:lastRenderedPageBreak/>
               <w:drawing>
-                <wp:anchor distT="0" distB="0" distL="114300" distR="114300" simplePos="0" relativeHeight="251676672" behindDoc="0" locked="0" layoutInCell="1" allowOverlap="1" wp14:anchorId="434949B7" wp14:editId="7AF3E509">
+                <wp:anchor distT="0" distB="0" distL="114300" distR="114300" simplePos="0" relativeHeight="251676672" behindDoc="1" locked="0" layoutInCell="1" allowOverlap="1" wp14:anchorId="434949B7" wp14:editId="0D3F8984">
                   <wp:simplePos x="0" y="0"/>
                   <wp:positionH relativeFrom="column">
-                    <wp:posOffset>2654108</wp:posOffset>
+                    <wp:posOffset>2649855</wp:posOffset>
                   </wp:positionH>
                   <wp:positionV relativeFrom="paragraph">
-                    <wp:posOffset>2168540</wp:posOffset>
+                    <wp:posOffset>2172970</wp:posOffset>
                   </wp:positionV>
                   <wp:extent cx="2689860" cy="2145665"/>
                   <wp:effectExtent l="0" t="0" r="0" b="6985"/>
-                  <wp:wrapSquare wrapText="bothSides"/>
+                  <wp:wrapNone/>
                   <wp:docPr id="12" name="Picture 12" descr="C:\Users\guptaro\AppData\Local\Microsoft\Windows\INetCache\Content.Word\Spy_prediction_comparison - Copy (2).png"/>
                   <wp:cNvGraphicFramePr>
                     <a:graphicFrameLocks xmlns:a="http://schemas.openxmlformats.org/drawingml/2006/main" noChangeAspect="1"/>
@@ -6580,7 +6830,7 @@
                           </pic:cNvPicPr>
                         </pic:nvPicPr>
                         <pic:blipFill>
-                          <a:blip r:embed="rId22" cstate="print">
+                          <a:blip r:embed="rId26" cstate="print">
                             <a:extLst>
                               <a:ext uri="{28A0092B-C50C-407E-A947-70E740481C1C}">
                                 <a14:useLocalDpi xmlns:a14="http://schemas.microsoft.com/office/drawing/2010/main" val="0"/>
@@ -6622,17 +6872,17 @@
                 <w:noProof/>
               </w:rPr>
               <w:drawing>
-                <wp:anchor distT="0" distB="0" distL="114300" distR="114300" simplePos="0" relativeHeight="251675648" behindDoc="0" locked="0" layoutInCell="1" allowOverlap="1" wp14:anchorId="6A1D37A8" wp14:editId="47AB5281">
+                <wp:anchor distT="0" distB="0" distL="114300" distR="114300" simplePos="0" relativeHeight="251675648" behindDoc="1" locked="0" layoutInCell="1" allowOverlap="1" wp14:anchorId="6A1D37A8" wp14:editId="14E8A3B0">
                   <wp:simplePos x="0" y="0"/>
                   <wp:positionH relativeFrom="column">
-                    <wp:posOffset>2673</wp:posOffset>
+                    <wp:posOffset>2540</wp:posOffset>
                   </wp:positionH>
                   <wp:positionV relativeFrom="paragraph">
-                    <wp:posOffset>2205222</wp:posOffset>
+                    <wp:posOffset>2204720</wp:posOffset>
                   </wp:positionV>
-                  <wp:extent cx="2685312" cy="2126512"/>
+                  <wp:extent cx="2684780" cy="2125980"/>
                   <wp:effectExtent l="0" t="0" r="1270" b="7620"/>
-                  <wp:wrapSquare wrapText="bothSides"/>
+                  <wp:wrapNone/>
                   <wp:docPr id="11" name="Picture 11" descr="C:\Users\guptaro\AppData\Local\Microsoft\Windows\INetCache\Content.Word\Google_prediction_comparison - Copy (2).png"/>
                   <wp:cNvGraphicFramePr>
                     <a:graphicFrameLocks xmlns:a="http://schemas.openxmlformats.org/drawingml/2006/main" noChangeAspect="1"/>
@@ -6647,7 +6897,7 @@
                           </pic:cNvPicPr>
                         </pic:nvPicPr>
                         <pic:blipFill>
-                          <a:blip r:embed="rId23" cstate="print">
+                          <a:blip r:embed="rId27" cstate="print">
                             <a:extLst>
                               <a:ext uri="{28A0092B-C50C-407E-A947-70E740481C1C}">
                                 <a14:useLocalDpi xmlns:a14="http://schemas.microsoft.com/office/drawing/2010/main" val="0"/>
@@ -6662,7 +6912,7 @@
                         <pic:spPr bwMode="auto">
                           <a:xfrm>
                             <a:off x="0" y="0"/>
-                            <a:ext cx="2685312" cy="2126512"/>
+                            <a:ext cx="2684780" cy="2125980"/>
                           </a:xfrm>
                           <a:prstGeom prst="rect">
                             <a:avLst/>
@@ -6683,17 +6933,17 @@
                 <w:noProof/>
               </w:rPr>
               <w:drawing>
-                <wp:anchor distT="0" distB="0" distL="114300" distR="114300" simplePos="0" relativeHeight="251673600" behindDoc="0" locked="0" layoutInCell="1" allowOverlap="1" wp14:anchorId="13264239" wp14:editId="594E284D">
+                <wp:anchor distT="0" distB="0" distL="114300" distR="114300" simplePos="0" relativeHeight="251673600" behindDoc="1" locked="0" layoutInCell="1" allowOverlap="1" wp14:anchorId="13264239" wp14:editId="50E3CB3D">
                   <wp:simplePos x="0" y="0"/>
                   <wp:positionH relativeFrom="column">
-                    <wp:posOffset>2600325</wp:posOffset>
+                    <wp:posOffset>2596515</wp:posOffset>
                   </wp:positionH>
                   <wp:positionV relativeFrom="paragraph">
-                    <wp:posOffset>48260</wp:posOffset>
+                    <wp:posOffset>46355</wp:posOffset>
                   </wp:positionV>
                   <wp:extent cx="2763520" cy="2158365"/>
                   <wp:effectExtent l="0" t="0" r="0" b="0"/>
-                  <wp:wrapSquare wrapText="bothSides"/>
+                  <wp:wrapNone/>
                   <wp:docPr id="7" name="Picture 7" descr="C:\Users\guptaro\AppData\Local\Microsoft\Windows\INetCache\Content.Word\Apple_prediction_comparison - Copy (2).png"/>
                   <wp:cNvGraphicFramePr>
                     <a:graphicFrameLocks xmlns:a="http://schemas.openxmlformats.org/drawingml/2006/main" noChangeAspect="1"/>
@@ -6708,7 +6958,7 @@
                           </pic:cNvPicPr>
                         </pic:nvPicPr>
                         <pic:blipFill>
-                          <a:blip r:embed="rId24" cstate="print">
+                          <a:blip r:embed="rId28" cstate="print">
                             <a:extLst>
                               <a:ext uri="{28A0092B-C50C-407E-A947-70E740481C1C}">
                                 <a14:useLocalDpi xmlns:a14="http://schemas.microsoft.com/office/drawing/2010/main" val="0"/>
@@ -6750,17 +7000,17 @@
                 <w:noProof/>
               </w:rPr>
               <w:drawing>
-                <wp:anchor distT="0" distB="0" distL="114300" distR="114300" simplePos="0" relativeHeight="251674624" behindDoc="0" locked="0" layoutInCell="1" allowOverlap="1" wp14:anchorId="3CDE7B66" wp14:editId="5E3CBC75">
+                <wp:anchor distT="0" distB="0" distL="114300" distR="114300" simplePos="0" relativeHeight="251674624" behindDoc="1" locked="0" layoutInCell="1" allowOverlap="1" wp14:anchorId="3CDE7B66" wp14:editId="42386889">
                   <wp:simplePos x="0" y="0"/>
                   <wp:positionH relativeFrom="column">
                     <wp:posOffset>-19050</wp:posOffset>
                   </wp:positionH>
                   <wp:positionV relativeFrom="paragraph">
-                    <wp:posOffset>86995</wp:posOffset>
+                    <wp:posOffset>88900</wp:posOffset>
                   </wp:positionV>
                   <wp:extent cx="2668270" cy="2119630"/>
                   <wp:effectExtent l="0" t="0" r="0" b="0"/>
-                  <wp:wrapSquare wrapText="bothSides"/>
+                  <wp:wrapNone/>
                   <wp:docPr id="6" name="Picture 6" descr="C:\Users\guptaro\AppData\Local\Microsoft\Windows\INetCache\Content.Word\Amazon_prediction_comparison - Copy (2).png"/>
                   <wp:cNvGraphicFramePr>
                     <a:graphicFrameLocks xmlns:a="http://schemas.openxmlformats.org/drawingml/2006/main" noChangeAspect="1"/>
@@ -6775,7 +7025,7 @@
                           </pic:cNvPicPr>
                         </pic:nvPicPr>
                         <pic:blipFill>
-                          <a:blip r:embed="rId25" cstate="print">
+                          <a:blip r:embed="rId29" cstate="print">
                             <a:extLst>
                               <a:ext uri="{28A0092B-C50C-407E-A947-70E740481C1C}">
                                 <a14:useLocalDpi xmlns:a14="http://schemas.microsoft.com/office/drawing/2010/main" val="0"/>
@@ -6817,12 +7067,12 @@
       </w:tr>
       <w:tr>
         <w:trPr>
-          <w:trHeight w:val="130"/>
+          <w:trHeight w:val="81"/>
         </w:trPr>
         <w:tc>
           <w:tcPr>
             <w:cnfStyle w:val="001000000000" w:firstRow="0" w:lastRow="0" w:firstColumn="1" w:lastColumn="0" w:oddVBand="0" w:evenVBand="0" w:oddHBand="0" w:evenHBand="0" w:firstRowFirstColumn="0" w:firstRowLastColumn="0" w:lastRowFirstColumn="0" w:lastRowLastColumn="0"/>
-            <w:tcW w:w="8814" w:type="dxa"/>
+            <w:tcW w:w="8798" w:type="dxa"/>
             <w:tcBorders>
               <w:top w:val="nil"/>
               <w:left w:val="dashSmallGap" w:sz="4" w:space="0" w:color="auto"/>
@@ -6861,32 +7111,14 @@
         </w:rPr>
       </w:pPr>
     </w:p>
-    <w:p>
-      <w:pPr>
-        <w:spacing w:line="360" w:lineRule="auto"/>
-        <w:rPr>
-          <w:rFonts w:ascii="Calibri" w:eastAsia="Calibri" w:hAnsi="Calibri" w:cs="Calibri"/>
-          <w:b/>
-          <w:bCs/>
-          <w:sz w:val="24"/>
-          <w:szCs w:val="24"/>
-        </w:rPr>
-      </w:pPr>
-    </w:p>
     <w:tbl>
       <w:tblPr>
         <w:tblStyle w:val="PlainTable4"/>
         <w:tblW w:w="9200" w:type="dxa"/>
-        <w:tblBorders>
-          <w:top w:val="single" w:sz="2" w:space="0" w:color="auto"/>
-          <w:left w:val="single" w:sz="2" w:space="0" w:color="auto"/>
-          <w:bottom w:val="single" w:sz="2" w:space="0" w:color="auto"/>
-          <w:right w:val="single" w:sz="2" w:space="0" w:color="auto"/>
-        </w:tblBorders>
         <w:tblLook w:val="06A0" w:firstRow="1" w:lastRow="0" w:firstColumn="1" w:lastColumn="0" w:noHBand="1" w:noVBand="1"/>
       </w:tblPr>
       <w:tblGrid>
-        <w:gridCol w:w="9200"/>
+        <w:gridCol w:w="9292"/>
       </w:tblGrid>
       <w:tr>
         <w:trPr>
@@ -6897,36 +7129,30 @@
           <w:tcPr>
             <w:cnfStyle w:val="001000000000" w:firstRow="0" w:lastRow="0" w:firstColumn="1" w:lastColumn="0" w:oddVBand="0" w:evenVBand="0" w:oddHBand="0" w:evenHBand="0" w:firstRowFirstColumn="0" w:firstRowLastColumn="0" w:lastRowFirstColumn="0" w:lastRowLastColumn="0"/>
             <w:tcW w:w="9200" w:type="dxa"/>
-            <w:tcBorders>
-              <w:top w:val="dashSmallGap" w:sz="4" w:space="0" w:color="auto"/>
-              <w:left w:val="dashSmallGap" w:sz="4" w:space="0" w:color="auto"/>
-              <w:bottom w:val="nil"/>
-              <w:right w:val="dashSmallGap" w:sz="4" w:space="0" w:color="auto"/>
-            </w:tcBorders>
           </w:tcPr>
           <w:tbl>
             <w:tblPr>
               <w:tblStyle w:val="GridTable1Light-Accent1"/>
-              <w:tblW w:w="0" w:type="auto"/>
+              <w:tblW w:w="9062" w:type="dxa"/>
               <w:tblInd w:w="4" w:type="dxa"/>
               <w:tblLook w:val="06A0" w:firstRow="1" w:lastRow="0" w:firstColumn="1" w:lastColumn="0" w:noHBand="1" w:noVBand="1"/>
             </w:tblPr>
             <w:tblGrid>
-              <w:gridCol w:w="2235"/>
-              <w:gridCol w:w="1369"/>
-              <w:gridCol w:w="1786"/>
-              <w:gridCol w:w="1786"/>
-              <w:gridCol w:w="1786"/>
+              <w:gridCol w:w="2260"/>
+              <w:gridCol w:w="1384"/>
+              <w:gridCol w:w="1806"/>
+              <w:gridCol w:w="1806"/>
+              <w:gridCol w:w="1806"/>
             </w:tblGrid>
             <w:tr>
               <w:trPr>
                 <w:cnfStyle w:val="100000000000" w:firstRow="1" w:lastRow="0" w:firstColumn="0" w:lastColumn="0" w:oddVBand="0" w:evenVBand="0" w:oddHBand="0" w:evenHBand="0" w:firstRowFirstColumn="0" w:firstRowLastColumn="0" w:lastRowFirstColumn="0" w:lastRowLastColumn="0"/>
-                <w:trHeight w:val="242"/>
+                <w:trHeight w:val="259"/>
               </w:trPr>
               <w:tc>
                 <w:tcPr>
                   <w:cnfStyle w:val="001000000000" w:firstRow="0" w:lastRow="0" w:firstColumn="1" w:lastColumn="0" w:oddVBand="0" w:evenVBand="0" w:oddHBand="0" w:evenHBand="0" w:firstRowFirstColumn="0" w:firstRowLastColumn="0" w:lastRowFirstColumn="0" w:lastRowLastColumn="0"/>
-                  <w:tcW w:w="2235" w:type="dxa"/>
+                  <w:tcW w:w="2260" w:type="dxa"/>
                 </w:tcPr>
                 <w:p>
                   <w:pPr>
@@ -6936,7 +7162,7 @@
               </w:tc>
               <w:tc>
                 <w:tcPr>
-                  <w:tcW w:w="1369" w:type="dxa"/>
+                  <w:tcW w:w="1384" w:type="dxa"/>
                 </w:tcPr>
                 <w:p>
                   <w:pPr>
@@ -6950,7 +7176,7 @@
               </w:tc>
               <w:tc>
                 <w:tcPr>
-                  <w:tcW w:w="1786" w:type="dxa"/>
+                  <w:tcW w:w="1806" w:type="dxa"/>
                 </w:tcPr>
                 <w:p>
                   <w:pPr>
@@ -6964,7 +7190,7 @@
               </w:tc>
               <w:tc>
                 <w:tcPr>
-                  <w:tcW w:w="1786" w:type="dxa"/>
+                  <w:tcW w:w="1806" w:type="dxa"/>
                 </w:tcPr>
                 <w:p>
                   <w:pPr>
@@ -6978,7 +7204,7 @@
               </w:tc>
               <w:tc>
                 <w:tcPr>
-                  <w:tcW w:w="1786" w:type="dxa"/>
+                  <w:tcW w:w="1806" w:type="dxa"/>
                 </w:tcPr>
                 <w:p>
                   <w:pPr>
@@ -6993,12 +7219,12 @@
             </w:tr>
             <w:tr>
               <w:trPr>
-                <w:trHeight w:val="176"/>
+                <w:trHeight w:val="188"/>
               </w:trPr>
               <w:tc>
                 <w:tcPr>
                   <w:cnfStyle w:val="001000000000" w:firstRow="0" w:lastRow="0" w:firstColumn="1" w:lastColumn="0" w:oddVBand="0" w:evenVBand="0" w:oddHBand="0" w:evenHBand="0" w:firstRowFirstColumn="0" w:firstRowLastColumn="0" w:lastRowFirstColumn="0" w:lastRowLastColumn="0"/>
-                  <w:tcW w:w="2235" w:type="dxa"/>
+                  <w:tcW w:w="2260" w:type="dxa"/>
                 </w:tcPr>
                 <w:p>
                   <w:pPr>
@@ -7015,7 +7241,7 @@
               </w:tc>
               <w:tc>
                 <w:tcPr>
-                  <w:tcW w:w="1369" w:type="dxa"/>
+                  <w:tcW w:w="1384" w:type="dxa"/>
                   <w:shd w:val="clear" w:color="auto" w:fill="FFFFFF" w:themeFill="background1"/>
                 </w:tcPr>
                 <w:p>
@@ -7035,7 +7261,7 @@
               </w:tc>
               <w:tc>
                 <w:tcPr>
-                  <w:tcW w:w="1786" w:type="dxa"/>
+                  <w:tcW w:w="1806" w:type="dxa"/>
                   <w:shd w:val="clear" w:color="auto" w:fill="FFFFFF" w:themeFill="background1"/>
                 </w:tcPr>
                 <w:p>
@@ -7055,7 +7281,7 @@
               </w:tc>
               <w:tc>
                 <w:tcPr>
-                  <w:tcW w:w="1786" w:type="dxa"/>
+                  <w:tcW w:w="1806" w:type="dxa"/>
                   <w:shd w:val="clear" w:color="auto" w:fill="FFFFFF" w:themeFill="background1"/>
                 </w:tcPr>
                 <w:p>
@@ -7075,7 +7301,7 @@
               </w:tc>
               <w:tc>
                 <w:tcPr>
-                  <w:tcW w:w="1786" w:type="dxa"/>
+                  <w:tcW w:w="1806" w:type="dxa"/>
                   <w:shd w:val="clear" w:color="auto" w:fill="FFFFFF" w:themeFill="background1"/>
                 </w:tcPr>
                 <w:p>
@@ -7096,12 +7322,12 @@
             </w:tr>
             <w:tr>
               <w:trPr>
-                <w:trHeight w:val="176"/>
+                <w:trHeight w:val="188"/>
               </w:trPr>
               <w:tc>
                 <w:tcPr>
                   <w:cnfStyle w:val="001000000000" w:firstRow="0" w:lastRow="0" w:firstColumn="1" w:lastColumn="0" w:oddVBand="0" w:evenVBand="0" w:oddHBand="0" w:evenHBand="0" w:firstRowFirstColumn="0" w:firstRowLastColumn="0" w:lastRowFirstColumn="0" w:lastRowLastColumn="0"/>
-                  <w:tcW w:w="2235" w:type="dxa"/>
+                  <w:tcW w:w="2260" w:type="dxa"/>
                 </w:tcPr>
                 <w:p>
                   <w:pPr>
@@ -7118,7 +7344,7 @@
               </w:tc>
               <w:tc>
                 <w:tcPr>
-                  <w:tcW w:w="1369" w:type="dxa"/>
+                  <w:tcW w:w="1384" w:type="dxa"/>
                   <w:shd w:val="clear" w:color="auto" w:fill="FFFFFF" w:themeFill="background1"/>
                 </w:tcPr>
                 <w:p>
@@ -7138,7 +7364,7 @@
               </w:tc>
               <w:tc>
                 <w:tcPr>
-                  <w:tcW w:w="1786" w:type="dxa"/>
+                  <w:tcW w:w="1806" w:type="dxa"/>
                   <w:shd w:val="clear" w:color="auto" w:fill="FFFFFF" w:themeFill="background1"/>
                 </w:tcPr>
                 <w:p>
@@ -7158,7 +7384,7 @@
               </w:tc>
               <w:tc>
                 <w:tcPr>
-                  <w:tcW w:w="1786" w:type="dxa"/>
+                  <w:tcW w:w="1806" w:type="dxa"/>
                   <w:shd w:val="clear" w:color="auto" w:fill="FFFFFF" w:themeFill="background1"/>
                 </w:tcPr>
                 <w:p>
@@ -7178,7 +7404,7 @@
               </w:tc>
               <w:tc>
                 <w:tcPr>
-                  <w:tcW w:w="1786" w:type="dxa"/>
+                  <w:tcW w:w="1806" w:type="dxa"/>
                   <w:shd w:val="clear" w:color="auto" w:fill="FFFFFF" w:themeFill="background1"/>
                 </w:tcPr>
                 <w:p>
@@ -7213,12 +7439,6 @@
           <w:tcPr>
             <w:cnfStyle w:val="001000000000" w:firstRow="0" w:lastRow="0" w:firstColumn="1" w:lastColumn="0" w:oddVBand="0" w:evenVBand="0" w:oddHBand="0" w:evenHBand="0" w:firstRowFirstColumn="0" w:firstRowLastColumn="0" w:lastRowFirstColumn="0" w:lastRowLastColumn="0"/>
             <w:tcW w:w="9200" w:type="dxa"/>
-            <w:tcBorders>
-              <w:top w:val="nil"/>
-              <w:left w:val="dashSmallGap" w:sz="4" w:space="0" w:color="auto"/>
-              <w:bottom w:val="dashSmallGap" w:sz="4" w:space="0" w:color="auto"/>
-              <w:right w:val="dashSmallGap" w:sz="4" w:space="0" w:color="auto"/>
-            </w:tcBorders>
           </w:tcPr>
           <w:p>
             <w:pPr>
@@ -7282,6 +7502,7 @@
     <w:p>
       <w:pPr>
         <w:spacing w:line="360" w:lineRule="auto"/>
+        <w:ind w:firstLine="720"/>
         <w:rPr>
           <w:rFonts w:ascii="Calibri" w:eastAsia="Calibri" w:hAnsi="Calibri" w:cs="Calibri"/>
           <w:sz w:val="24"/>
@@ -7309,15 +7530,20 @@
       <w:pPr>
         <w:pStyle w:val="Heading1"/>
         <w:spacing w:line="360" w:lineRule="auto"/>
-      </w:pPr>
-      <w:r>
-        <w:rPr>
+        <w:rPr>
+          <w:b/>
+        </w:rPr>
+      </w:pPr>
+      <w:r>
+        <w:rPr>
+          <w:b/>
           <w:i/>
           <w:iCs/>
           <w:color w:val="45818E"/>
           <w:sz w:val="24"/>
           <w:szCs w:val="24"/>
         </w:rPr>
+        <w:lastRenderedPageBreak/>
         <w:t>JUSTIFICATION</w:t>
       </w:r>
     </w:p>
@@ -7406,6 +7632,8 @@
       <w:pPr>
         <w:spacing w:line="360" w:lineRule="auto"/>
         <w:jc w:val="center"/>
+      </w:pPr>
+      <w:r>
         <w:rPr>
           <w:rFonts w:ascii="Calibri" w:eastAsia="Calibri" w:hAnsi="Calibri" w:cs="Calibri"/>
           <w:b/>
@@ -7414,117 +7642,20 @@
           <w:sz w:val="28"/>
           <w:szCs w:val="28"/>
         </w:rPr>
-      </w:pPr>
-    </w:p>
-    <w:p>
-      <w:pPr>
-        <w:spacing w:line="360" w:lineRule="auto"/>
-        <w:jc w:val="center"/>
-        <w:rPr>
-          <w:rFonts w:ascii="Calibri" w:eastAsia="Calibri" w:hAnsi="Calibri" w:cs="Calibri"/>
+        <w:t>CONCLUSION</w:t>
+      </w:r>
+    </w:p>
+    <w:p>
+      <w:pPr>
+        <w:pStyle w:val="Heading1"/>
+        <w:spacing w:line="360" w:lineRule="auto"/>
+        <w:rPr>
           <w:b/>
-          <w:bCs/>
-          <w:color w:val="45818E"/>
-          <w:sz w:val="28"/>
-          <w:szCs w:val="28"/>
-        </w:rPr>
-      </w:pPr>
-    </w:p>
-    <w:p>
-      <w:pPr>
-        <w:spacing w:line="360" w:lineRule="auto"/>
-        <w:jc w:val="center"/>
-        <w:rPr>
-          <w:rFonts w:ascii="Calibri" w:eastAsia="Calibri" w:hAnsi="Calibri" w:cs="Calibri"/>
+        </w:rPr>
+      </w:pPr>
+      <w:r>
+        <w:rPr>
           <w:b/>
-          <w:bCs/>
-          <w:color w:val="45818E"/>
-          <w:sz w:val="28"/>
-          <w:szCs w:val="28"/>
-        </w:rPr>
-      </w:pPr>
-    </w:p>
-    <w:p>
-      <w:pPr>
-        <w:spacing w:line="360" w:lineRule="auto"/>
-        <w:jc w:val="center"/>
-        <w:rPr>
-          <w:rFonts w:ascii="Calibri" w:eastAsia="Calibri" w:hAnsi="Calibri" w:cs="Calibri"/>
-          <w:b/>
-          <w:bCs/>
-          <w:color w:val="45818E"/>
-          <w:sz w:val="28"/>
-          <w:szCs w:val="28"/>
-        </w:rPr>
-      </w:pPr>
-    </w:p>
-    <w:p>
-      <w:pPr>
-        <w:spacing w:line="360" w:lineRule="auto"/>
-        <w:jc w:val="center"/>
-        <w:rPr>
-          <w:rFonts w:ascii="Calibri" w:eastAsia="Calibri" w:hAnsi="Calibri" w:cs="Calibri"/>
-          <w:b/>
-          <w:bCs/>
-          <w:color w:val="45818E"/>
-          <w:sz w:val="28"/>
-          <w:szCs w:val="28"/>
-        </w:rPr>
-      </w:pPr>
-    </w:p>
-    <w:p>
-      <w:pPr>
-        <w:spacing w:line="360" w:lineRule="auto"/>
-        <w:jc w:val="center"/>
-        <w:rPr>
-          <w:rFonts w:ascii="Calibri" w:eastAsia="Calibri" w:hAnsi="Calibri" w:cs="Calibri"/>
-          <w:b/>
-          <w:bCs/>
-          <w:color w:val="45818E"/>
-          <w:sz w:val="28"/>
-          <w:szCs w:val="28"/>
-        </w:rPr>
-      </w:pPr>
-    </w:p>
-    <w:p>
-      <w:pPr>
-        <w:spacing w:line="360" w:lineRule="auto"/>
-        <w:jc w:val="center"/>
-        <w:rPr>
-          <w:rFonts w:ascii="Calibri" w:eastAsia="Calibri" w:hAnsi="Calibri" w:cs="Calibri"/>
-          <w:b/>
-          <w:bCs/>
-          <w:color w:val="45818E"/>
-          <w:sz w:val="28"/>
-          <w:szCs w:val="28"/>
-        </w:rPr>
-      </w:pPr>
-    </w:p>
-    <w:p>
-      <w:pPr>
-        <w:spacing w:line="360" w:lineRule="auto"/>
-        <w:jc w:val="center"/>
-      </w:pPr>
-      <w:r>
-        <w:rPr>
-          <w:rFonts w:ascii="Calibri" w:eastAsia="Calibri" w:hAnsi="Calibri" w:cs="Calibri"/>
-          <w:b/>
-          <w:bCs/>
-          <w:color w:val="45818E"/>
-          <w:sz w:val="28"/>
-          <w:szCs w:val="28"/>
-        </w:rPr>
-        <w:lastRenderedPageBreak/>
-        <w:t>CONCLUSION</w:t>
-      </w:r>
-    </w:p>
-    <w:p>
-      <w:pPr>
-        <w:pStyle w:val="Heading1"/>
-        <w:spacing w:line="360" w:lineRule="auto"/>
-      </w:pPr>
-      <w:r>
-        <w:rPr>
           <w:i/>
           <w:iCs/>
           <w:color w:val="45818E"/>
@@ -7557,19 +7688,53 @@
     <w:p>
       <w:pPr>
         <w:spacing w:line="360" w:lineRule="auto"/>
-        <w:rPr>
-          <w:rFonts w:ascii="Calibri" w:eastAsia="Calibri" w:hAnsi="Calibri" w:cs="Calibri"/>
-          <w:sz w:val="24"/>
-          <w:szCs w:val="24"/>
-        </w:rPr>
-      </w:pPr>
-      <w:r>
-        <w:rPr>
-          <w:rFonts w:ascii="Calibri" w:eastAsia="Calibri" w:hAnsi="Calibri" w:cs="Calibri"/>
-          <w:sz w:val="24"/>
-          <w:szCs w:val="24"/>
-        </w:rPr>
-        <w:t>This graph visualises the predictions compared with the actual adjusted close prices. The purpose is to see how predictions vary with actual prices. I picked ~150 data points to visualise because visualising all the points at onc</w:t>
+        <w:ind w:firstLine="720"/>
+        <w:rPr>
+          <w:rFonts w:ascii="Calibri" w:eastAsia="Calibri" w:hAnsi="Calibri" w:cs="Calibri"/>
+          <w:sz w:val="24"/>
+          <w:szCs w:val="24"/>
+        </w:rPr>
+      </w:pPr>
+      <w:r>
+        <w:rPr>
+          <w:rFonts w:ascii="Calibri" w:eastAsia="Calibri" w:hAnsi="Calibri" w:cs="Calibri"/>
+          <w:sz w:val="24"/>
+          <w:szCs w:val="24"/>
+        </w:rPr>
+        <w:t>Following</w:t>
+      </w:r>
+      <w:r>
+        <w:rPr>
+          <w:rFonts w:ascii="Calibri" w:eastAsia="Calibri" w:hAnsi="Calibri" w:cs="Calibri"/>
+          <w:b/>
+          <w:sz w:val="24"/>
+          <w:szCs w:val="24"/>
+        </w:rPr>
+        <w:t xml:space="preserve"> </w:t>
+      </w:r>
+      <w:r>
+        <w:rPr>
+          <w:rFonts w:ascii="Calibri" w:eastAsia="Calibri" w:hAnsi="Calibri" w:cs="Calibri"/>
+          <w:sz w:val="24"/>
+          <w:szCs w:val="24"/>
+        </w:rPr>
+        <w:t>graph</w:t>
+      </w:r>
+      <w:r>
+        <w:rPr>
+          <w:rFonts w:ascii="Calibri" w:eastAsia="Calibri" w:hAnsi="Calibri" w:cs="Calibri"/>
+          <w:sz w:val="24"/>
+          <w:szCs w:val="24"/>
+        </w:rPr>
+        <w:t>s</w:t>
+      </w:r>
+      <w:r>
+        <w:rPr>
+          <w:rFonts w:ascii="Calibri" w:eastAsia="Calibri" w:hAnsi="Calibri" w:cs="Calibri"/>
+          <w:sz w:val="24"/>
+          <w:szCs w:val="24"/>
+        </w:rPr>
+        <w:t xml:space="preserve"> visualises the predictions compared with the actual adjusted close prices. The purpose is to see how predictions vary with actual prices. I picked ~150 data points to visualise because visualising all the points at onc</w:t>
       </w:r>
       <w:r>
         <w:rPr>
@@ -7579,11 +7744,21 @@
         </w:rPr>
         <w:t>e does not provide much insight.</w:t>
       </w:r>
+    </w:p>
+    <w:p>
+      <w:pPr>
+        <w:spacing w:line="360" w:lineRule="auto"/>
+        <w:rPr>
+          <w:rFonts w:ascii="Calibri" w:eastAsia="Calibri" w:hAnsi="Calibri" w:cs="Calibri"/>
+          <w:sz w:val="24"/>
+          <w:szCs w:val="24"/>
+        </w:rPr>
+      </w:pPr>
     </w:p>
     <w:tbl>
       <w:tblPr>
         <w:tblStyle w:val="PlainTable4"/>
-        <w:tblW w:w="0" w:type="auto"/>
+        <w:tblW w:w="9066" w:type="dxa"/>
         <w:tblBorders>
           <w:top w:val="single" w:sz="2" w:space="0" w:color="auto"/>
           <w:left w:val="single" w:sz="2" w:space="0" w:color="auto"/>
@@ -7593,17 +7768,17 @@
         <w:tblLook w:val="06A0" w:firstRow="1" w:lastRow="0" w:firstColumn="1" w:lastColumn="0" w:noHBand="1" w:noVBand="1"/>
       </w:tblPr>
       <w:tblGrid>
-        <w:gridCol w:w="9016"/>
+        <w:gridCol w:w="9066"/>
       </w:tblGrid>
       <w:tr>
         <w:trPr>
           <w:cnfStyle w:val="100000000000" w:firstRow="1" w:lastRow="0" w:firstColumn="0" w:lastColumn="0" w:oddVBand="0" w:evenVBand="0" w:oddHBand="0" w:evenHBand="0" w:firstRowFirstColumn="0" w:firstRowLastColumn="0" w:lastRowFirstColumn="0" w:lastRowLastColumn="0"/>
-          <w:trHeight w:val="3869"/>
+          <w:trHeight w:val="3566"/>
         </w:trPr>
         <w:tc>
           <w:tcPr>
             <w:cnfStyle w:val="001000000000" w:firstRow="0" w:lastRow="0" w:firstColumn="1" w:lastColumn="0" w:oddVBand="0" w:evenVBand="0" w:oddHBand="0" w:evenHBand="0" w:firstRowFirstColumn="0" w:firstRowLastColumn="0" w:lastRowFirstColumn="0" w:lastRowLastColumn="0"/>
-            <w:tcW w:w="9178" w:type="dxa"/>
+            <w:tcW w:w="9066" w:type="dxa"/>
             <w:tcBorders>
               <w:top w:val="dashSmallGap" w:sz="4" w:space="0" w:color="auto"/>
               <w:left w:val="dashSmallGap" w:sz="4" w:space="0" w:color="auto"/>
@@ -7623,25 +7798,17 @@
                 <w:noProof/>
               </w:rPr>
               <w:drawing>
-                <wp:anchor distT="0" distB="0" distL="114300" distR="114300" simplePos="0" relativeHeight="251677696" behindDoc="1" locked="0" layoutInCell="1" allowOverlap="1" wp14:anchorId="2F69A9DC" wp14:editId="0B79B2EC">
+                <wp:anchor distT="0" distB="0" distL="114300" distR="114300" simplePos="0" relativeHeight="251677696" behindDoc="1" locked="0" layoutInCell="1" allowOverlap="1" wp14:anchorId="2F69A9DC" wp14:editId="4A98CABC">
                   <wp:simplePos x="0" y="0"/>
                   <wp:positionH relativeFrom="column">
                     <wp:posOffset>-61595</wp:posOffset>
                   </wp:positionH>
                   <wp:positionV relativeFrom="paragraph">
-                    <wp:posOffset>11357</wp:posOffset>
+                    <wp:posOffset>13335</wp:posOffset>
                   </wp:positionV>
-                  <wp:extent cx="5715444" cy="2200939"/>
+                  <wp:extent cx="5715000" cy="2200910"/>
                   <wp:effectExtent l="0" t="0" r="0" b="8890"/>
-                  <wp:wrapTight wrapText="bothSides">
-                    <wp:wrapPolygon edited="0">
-                      <wp:start x="0" y="0"/>
-                      <wp:lineTo x="0" y="21500"/>
-                      <wp:lineTo x="21528" y="21500"/>
-                      <wp:lineTo x="21528" y="0"/>
-                      <wp:lineTo x="0" y="0"/>
-                    </wp:wrapPolygon>
-                  </wp:wrapTight>
+                  <wp:wrapNone/>
                   <wp:docPr id="14" name="Picture 14" descr="C:\Users\guptaro\AppData\Local\Microsoft\Windows\INetCache\Content.Word\Amazon_prediction_comparison - Copy.png"/>
                   <wp:cNvGraphicFramePr>
                     <a:graphicFrameLocks xmlns:a="http://schemas.openxmlformats.org/drawingml/2006/main" noChangeAspect="1"/>
@@ -7656,7 +7823,7 @@
                           </pic:cNvPicPr>
                         </pic:nvPicPr>
                         <pic:blipFill rotWithShape="1">
-                          <a:blip r:embed="rId26" cstate="print">
+                          <a:blip r:embed="rId30" cstate="print">
                             <a:extLst>
                               <a:ext uri="{28A0092B-C50C-407E-A947-70E740481C1C}">
                                 <a14:useLocalDpi xmlns:a14="http://schemas.microsoft.com/office/drawing/2010/main" val="0"/>
@@ -7669,7 +7836,7 @@
                         <pic:spPr bwMode="auto">
                           <a:xfrm>
                             <a:off x="0" y="0"/>
-                            <a:ext cx="5715444" cy="2200939"/>
+                            <a:ext cx="5715000" cy="2200910"/>
                           </a:xfrm>
                           <a:prstGeom prst="rect">
                             <a:avLst/>
@@ -7695,12 +7862,12 @@
       </w:tr>
       <w:tr>
         <w:trPr>
-          <w:trHeight w:val="72"/>
+          <w:trHeight w:val="66"/>
         </w:trPr>
         <w:tc>
           <w:tcPr>
             <w:cnfStyle w:val="001000000000" w:firstRow="0" w:lastRow="0" w:firstColumn="1" w:lastColumn="0" w:oddVBand="0" w:evenVBand="0" w:oddHBand="0" w:evenHBand="0" w:firstRowFirstColumn="0" w:firstRowLastColumn="0" w:lastRowFirstColumn="0" w:lastRowLastColumn="0"/>
-            <w:tcW w:w="9178" w:type="dxa"/>
+            <w:tcW w:w="9066" w:type="dxa"/>
             <w:tcBorders>
               <w:top w:val="nil"/>
               <w:left w:val="dashSmallGap" w:sz="4" w:space="0" w:color="auto"/>
@@ -7757,17 +7924,17 @@
         <w:tblLook w:val="06A0" w:firstRow="1" w:lastRow="0" w:firstColumn="1" w:lastColumn="0" w:noHBand="1" w:noVBand="1"/>
       </w:tblPr>
       <w:tblGrid>
-        <w:gridCol w:w="9016"/>
+        <w:gridCol w:w="8983"/>
       </w:tblGrid>
       <w:tr>
         <w:trPr>
           <w:cnfStyle w:val="100000000000" w:firstRow="1" w:lastRow="0" w:firstColumn="0" w:lastColumn="0" w:oddVBand="0" w:evenVBand="0" w:oddHBand="0" w:evenHBand="0" w:firstRowFirstColumn="0" w:firstRowLastColumn="0" w:lastRowFirstColumn="0" w:lastRowLastColumn="0"/>
-          <w:trHeight w:val="3178"/>
+          <w:trHeight w:val="3500"/>
         </w:trPr>
         <w:tc>
           <w:tcPr>
             <w:cnfStyle w:val="001000000000" w:firstRow="0" w:lastRow="0" w:firstColumn="1" w:lastColumn="0" w:oddVBand="0" w:evenVBand="0" w:oddHBand="0" w:evenHBand="0" w:firstRowFirstColumn="0" w:firstRowLastColumn="0" w:lastRowFirstColumn="0" w:lastRowLastColumn="0"/>
-            <w:tcW w:w="8949" w:type="dxa"/>
+            <w:tcW w:w="8983" w:type="dxa"/>
             <w:tcBorders>
               <w:top w:val="dashSmallGap" w:sz="4" w:space="0" w:color="auto"/>
               <w:left w:val="dashSmallGap" w:sz="4" w:space="0" w:color="auto"/>
@@ -7786,18 +7953,19 @@
               <w:rPr>
                 <w:noProof/>
               </w:rPr>
+              <w:lastRenderedPageBreak/>
               <w:drawing>
-                <wp:anchor distT="0" distB="0" distL="114300" distR="114300" simplePos="0" relativeHeight="251684864" behindDoc="0" locked="0" layoutInCell="1" allowOverlap="1" wp14:anchorId="2FA09451" wp14:editId="55C2AB03">
+                <wp:anchor distT="0" distB="0" distL="114300" distR="114300" simplePos="0" relativeHeight="251684864" behindDoc="1" locked="0" layoutInCell="1" allowOverlap="1" wp14:anchorId="2FA09451" wp14:editId="720EE9A5">
                   <wp:simplePos x="0" y="0"/>
                   <wp:positionH relativeFrom="column">
                     <wp:posOffset>-61595</wp:posOffset>
                   </wp:positionH>
                   <wp:positionV relativeFrom="paragraph">
-                    <wp:posOffset>4445</wp:posOffset>
+                    <wp:posOffset>3810</wp:posOffset>
                   </wp:positionV>
                   <wp:extent cx="5694045" cy="2211070"/>
                   <wp:effectExtent l="0" t="0" r="1905" b="0"/>
-                  <wp:wrapSquare wrapText="bothSides"/>
+                  <wp:wrapNone/>
                   <wp:docPr id="22" name="Picture 22" descr="C:\Users\guptaro\AppData\Local\Microsoft\Windows\INetCache\Content.Word\Apple_prediction_comparison - Copy.png"/>
                   <wp:cNvGraphicFramePr>
                     <a:graphicFrameLocks xmlns:a="http://schemas.openxmlformats.org/drawingml/2006/main" noChangeAspect="1"/>
@@ -7812,7 +7980,7 @@
                           </pic:cNvPicPr>
                         </pic:nvPicPr>
                         <pic:blipFill rotWithShape="1">
-                          <a:blip r:embed="rId27" cstate="print">
+                          <a:blip r:embed="rId31" cstate="print">
                             <a:extLst>
                               <a:ext uri="{28A0092B-C50C-407E-A947-70E740481C1C}">
                                 <a14:useLocalDpi xmlns:a14="http://schemas.microsoft.com/office/drawing/2010/main" val="0"/>
@@ -7857,12 +8025,12 @@
       </w:tr>
       <w:tr>
         <w:trPr>
-          <w:trHeight w:val="58"/>
+          <w:trHeight w:val="87"/>
         </w:trPr>
         <w:tc>
           <w:tcPr>
             <w:cnfStyle w:val="001000000000" w:firstRow="0" w:lastRow="0" w:firstColumn="1" w:lastColumn="0" w:oddVBand="0" w:evenVBand="0" w:oddHBand="0" w:evenHBand="0" w:firstRowFirstColumn="0" w:firstRowLastColumn="0" w:lastRowFirstColumn="0" w:lastRowLastColumn="0"/>
-            <w:tcW w:w="8949" w:type="dxa"/>
+            <w:tcW w:w="8983" w:type="dxa"/>
             <w:tcBorders>
               <w:top w:val="nil"/>
               <w:left w:val="dashSmallGap" w:sz="4" w:space="0" w:color="auto"/>
@@ -7916,7 +8084,7 @@
     <w:tbl>
       <w:tblPr>
         <w:tblStyle w:val="PlainTable4"/>
-        <w:tblW w:w="0" w:type="auto"/>
+        <w:tblW w:w="9032" w:type="dxa"/>
         <w:tblBorders>
           <w:top w:val="single" w:sz="2" w:space="0" w:color="auto"/>
           <w:left w:val="single" w:sz="2" w:space="0" w:color="auto"/>
@@ -7926,17 +8094,17 @@
         <w:tblLook w:val="06A0" w:firstRow="1" w:lastRow="0" w:firstColumn="1" w:lastColumn="0" w:noHBand="1" w:noVBand="1"/>
       </w:tblPr>
       <w:tblGrid>
-        <w:gridCol w:w="9016"/>
+        <w:gridCol w:w="9032"/>
       </w:tblGrid>
       <w:tr>
         <w:trPr>
           <w:cnfStyle w:val="100000000000" w:firstRow="1" w:lastRow="0" w:firstColumn="0" w:lastColumn="0" w:oddVBand="0" w:evenVBand="0" w:oddHBand="0" w:evenHBand="0" w:firstRowFirstColumn="0" w:firstRowLastColumn="0" w:lastRowFirstColumn="0" w:lastRowLastColumn="0"/>
-          <w:trHeight w:val="3869"/>
+          <w:trHeight w:val="3489"/>
         </w:trPr>
         <w:tc>
           <w:tcPr>
             <w:cnfStyle w:val="001000000000" w:firstRow="0" w:lastRow="0" w:firstColumn="1" w:lastColumn="0" w:oddVBand="0" w:evenVBand="0" w:oddHBand="0" w:evenHBand="0" w:firstRowFirstColumn="0" w:firstRowLastColumn="0" w:lastRowFirstColumn="0" w:lastRowLastColumn="0"/>
-            <w:tcW w:w="9178" w:type="dxa"/>
+            <w:tcW w:w="9032" w:type="dxa"/>
             <w:tcBorders>
               <w:top w:val="dashSmallGap" w:sz="4" w:space="0" w:color="auto"/>
               <w:left w:val="dashSmallGap" w:sz="4" w:space="0" w:color="auto"/>
@@ -7955,19 +8123,18 @@
               <w:rPr>
                 <w:noProof/>
               </w:rPr>
-              <w:lastRenderedPageBreak/>
               <w:drawing>
-                <wp:anchor distT="0" distB="0" distL="114300" distR="114300" simplePos="0" relativeHeight="251685888" behindDoc="0" locked="0" layoutInCell="1" allowOverlap="1" wp14:anchorId="3BC60EEB" wp14:editId="58642E94">
+                <wp:anchor distT="0" distB="0" distL="114300" distR="114300" simplePos="0" relativeHeight="251685888" behindDoc="1" locked="0" layoutInCell="1" allowOverlap="1" wp14:anchorId="3BC60EEB" wp14:editId="7D9DBCB7">
                   <wp:simplePos x="0" y="0"/>
                   <wp:positionH relativeFrom="column">
-                    <wp:posOffset>-65405</wp:posOffset>
+                    <wp:posOffset>-61595</wp:posOffset>
                   </wp:positionH>
                   <wp:positionV relativeFrom="paragraph">
-                    <wp:posOffset>251</wp:posOffset>
+                    <wp:posOffset>3175</wp:posOffset>
                   </wp:positionV>
-                  <wp:extent cx="5787557" cy="2264735"/>
-                  <wp:effectExtent l="0" t="0" r="3810" b="2540"/>
-                  <wp:wrapSquare wrapText="bothSides"/>
+                  <wp:extent cx="5720080" cy="2274570"/>
+                  <wp:effectExtent l="0" t="0" r="0" b="0"/>
+                  <wp:wrapNone/>
                   <wp:docPr id="23" name="Picture 23" descr="C:\Users\guptaro\AppData\Local\Microsoft\Windows\INetCache\Content.Word\Google_prediction_comparison - Copy.png"/>
                   <wp:cNvGraphicFramePr>
                     <a:graphicFrameLocks xmlns:a="http://schemas.openxmlformats.org/drawingml/2006/main" noChangeAspect="1"/>
@@ -7982,7 +8149,7 @@
                           </pic:cNvPicPr>
                         </pic:nvPicPr>
                         <pic:blipFill rotWithShape="1">
-                          <a:blip r:embed="rId28" cstate="print">
+                          <a:blip r:embed="rId32" cstate="print">
                             <a:extLst>
                               <a:ext uri="{28A0092B-C50C-407E-A947-70E740481C1C}">
                                 <a14:useLocalDpi xmlns:a14="http://schemas.microsoft.com/office/drawing/2010/main" val="0"/>
@@ -7995,7 +8162,7 @@
                         <pic:spPr bwMode="auto">
                           <a:xfrm>
                             <a:off x="0" y="0"/>
-                            <a:ext cx="5787557" cy="2264735"/>
+                            <a:ext cx="5720080" cy="2274570"/>
                           </a:xfrm>
                           <a:prstGeom prst="rect">
                             <a:avLst/>
@@ -8013,6 +8180,12 @@
                       </pic:pic>
                     </a:graphicData>
                   </a:graphic>
+                  <wp14:sizeRelH relativeFrom="margin">
+                    <wp14:pctWidth>0</wp14:pctWidth>
+                  </wp14:sizeRelH>
+                  <wp14:sizeRelV relativeFrom="margin">
+                    <wp14:pctHeight>0</wp14:pctHeight>
+                  </wp14:sizeRelV>
                 </wp:anchor>
               </w:drawing>
             </w:r>
@@ -8021,12 +8194,12 @@
       </w:tr>
       <w:tr>
         <w:trPr>
-          <w:trHeight w:val="72"/>
+          <w:trHeight w:val="129"/>
         </w:trPr>
         <w:tc>
           <w:tcPr>
             <w:cnfStyle w:val="001000000000" w:firstRow="0" w:lastRow="0" w:firstColumn="1" w:lastColumn="0" w:oddVBand="0" w:evenVBand="0" w:oddHBand="0" w:evenHBand="0" w:firstRowFirstColumn="0" w:firstRowLastColumn="0" w:lastRowFirstColumn="0" w:lastRowLastColumn="0"/>
-            <w:tcW w:w="9178" w:type="dxa"/>
+            <w:tcW w:w="9032" w:type="dxa"/>
             <w:tcBorders>
               <w:top w:val="nil"/>
               <w:left w:val="dashSmallGap" w:sz="4" w:space="0" w:color="auto"/>
@@ -8080,7 +8253,7 @@
     <w:tbl>
       <w:tblPr>
         <w:tblStyle w:val="PlainTable4"/>
-        <w:tblW w:w="0" w:type="auto"/>
+        <w:tblW w:w="9049" w:type="dxa"/>
         <w:tblBorders>
           <w:top w:val="single" w:sz="2" w:space="0" w:color="auto"/>
           <w:left w:val="single" w:sz="2" w:space="0" w:color="auto"/>
@@ -8090,17 +8263,17 @@
         <w:tblLook w:val="06A0" w:firstRow="1" w:lastRow="0" w:firstColumn="1" w:lastColumn="0" w:noHBand="1" w:noVBand="1"/>
       </w:tblPr>
       <w:tblGrid>
-        <w:gridCol w:w="9016"/>
+        <w:gridCol w:w="9049"/>
       </w:tblGrid>
       <w:tr>
         <w:trPr>
           <w:cnfStyle w:val="100000000000" w:firstRow="1" w:lastRow="0" w:firstColumn="0" w:lastColumn="0" w:oddVBand="0" w:evenVBand="0" w:oddHBand="0" w:evenHBand="0" w:firstRowFirstColumn="0" w:firstRowLastColumn="0" w:lastRowFirstColumn="0" w:lastRowLastColumn="0"/>
-          <w:trHeight w:val="3869"/>
+          <w:trHeight w:val="3413"/>
         </w:trPr>
         <w:tc>
           <w:tcPr>
             <w:cnfStyle w:val="001000000000" w:firstRow="0" w:lastRow="0" w:firstColumn="1" w:lastColumn="0" w:oddVBand="0" w:evenVBand="0" w:oddHBand="0" w:evenHBand="0" w:firstRowFirstColumn="0" w:firstRowLastColumn="0" w:lastRowFirstColumn="0" w:lastRowLastColumn="0"/>
-            <w:tcW w:w="9178" w:type="dxa"/>
+            <w:tcW w:w="9049" w:type="dxa"/>
             <w:tcBorders>
               <w:top w:val="dashSmallGap" w:sz="4" w:space="0" w:color="auto"/>
               <w:left w:val="dashSmallGap" w:sz="4" w:space="0" w:color="auto"/>
@@ -8120,17 +8293,17 @@
                 <w:noProof/>
               </w:rPr>
               <w:drawing>
-                <wp:anchor distT="0" distB="0" distL="114300" distR="114300" simplePos="0" relativeHeight="251686912" behindDoc="0" locked="0" layoutInCell="1" allowOverlap="1" wp14:anchorId="04BF1A5B" wp14:editId="45656694">
+                <wp:anchor distT="0" distB="0" distL="114300" distR="114300" simplePos="0" relativeHeight="251686912" behindDoc="1" locked="0" layoutInCell="1" allowOverlap="1" wp14:anchorId="04BF1A5B" wp14:editId="49090794">
                   <wp:simplePos x="0" y="0"/>
                   <wp:positionH relativeFrom="column">
-                    <wp:posOffset>-65405</wp:posOffset>
+                    <wp:posOffset>-61595</wp:posOffset>
                   </wp:positionH>
                   <wp:positionV relativeFrom="paragraph">
-                    <wp:posOffset>635</wp:posOffset>
+                    <wp:posOffset>1270</wp:posOffset>
                   </wp:positionV>
                   <wp:extent cx="5739130" cy="2179320"/>
                   <wp:effectExtent l="0" t="0" r="0" b="0"/>
-                  <wp:wrapSquare wrapText="bothSides"/>
+                  <wp:wrapNone/>
                   <wp:docPr id="24" name="Picture 24" descr="C:\Users\guptaro\AppData\Local\Microsoft\Windows\INetCache\Content.Word\Spy_prediction_comparison - Copy.png"/>
                   <wp:cNvGraphicFramePr>
                     <a:graphicFrameLocks xmlns:a="http://schemas.openxmlformats.org/drawingml/2006/main" noChangeAspect="1"/>
@@ -8145,7 +8318,7 @@
                           </pic:cNvPicPr>
                         </pic:nvPicPr>
                         <pic:blipFill rotWithShape="1">
-                          <a:blip r:embed="rId29" cstate="print">
+                          <a:blip r:embed="rId33" cstate="print">
                             <a:extLst>
                               <a:ext uri="{28A0092B-C50C-407E-A947-70E740481C1C}">
                                 <a14:useLocalDpi xmlns:a14="http://schemas.microsoft.com/office/drawing/2010/main" val="0"/>
@@ -8190,12 +8363,12 @@
       </w:tr>
       <w:tr>
         <w:trPr>
-          <w:trHeight w:val="72"/>
+          <w:trHeight w:val="63"/>
         </w:trPr>
         <w:tc>
           <w:tcPr>
             <w:cnfStyle w:val="001000000000" w:firstRow="0" w:lastRow="0" w:firstColumn="1" w:lastColumn="0" w:oddVBand="0" w:evenVBand="0" w:oddHBand="0" w:evenHBand="0" w:firstRowFirstColumn="0" w:firstRowLastColumn="0" w:lastRowFirstColumn="0" w:lastRowLastColumn="0"/>
-            <w:tcW w:w="9178" w:type="dxa"/>
+            <w:tcW w:w="9049" w:type="dxa"/>
             <w:tcBorders>
               <w:top w:val="nil"/>
               <w:left w:val="dashSmallGap" w:sz="4" w:space="0" w:color="auto"/>
@@ -8253,6 +8426,7 @@
         <w:pStyle w:val="Heading1"/>
         <w:spacing w:line="360" w:lineRule="auto"/>
         <w:rPr>
+          <w:b/>
           <w:i/>
           <w:iCs/>
           <w:color w:val="45818E"/>
@@ -8262,6 +8436,7 @@
       </w:pPr>
       <w:r>
         <w:rPr>
+          <w:b/>
           <w:i/>
           <w:iCs/>
           <w:color w:val="45818E"/>
@@ -8432,7 +8607,6 @@
           <w:sz w:val="24"/>
           <w:szCs w:val="24"/>
         </w:rPr>
-        <w:lastRenderedPageBreak/>
         <w:t>Add rolling mean column with a window size of 10</w:t>
       </w:r>
     </w:p>
@@ -8624,6 +8798,7 @@
     <w:p>
       <w:pPr>
         <w:spacing w:line="360" w:lineRule="auto"/>
+        <w:ind w:firstLine="720"/>
         <w:rPr>
           <w:rFonts w:ascii="Calibri" w:eastAsia="Calibri" w:hAnsi="Calibri" w:cs="Calibri"/>
           <w:sz w:val="24"/>
@@ -8666,9 +8841,13 @@
       <w:pPr>
         <w:pStyle w:val="Heading1"/>
         <w:spacing w:line="360" w:lineRule="auto"/>
-      </w:pPr>
-      <w:r>
-        <w:rPr>
+        <w:rPr>
+          <w:b/>
+        </w:rPr>
+      </w:pPr>
+      <w:r>
+        <w:rPr>
+          <w:b/>
           <w:i/>
           <w:iCs/>
           <w:color w:val="45818E"/>
@@ -8681,18 +8860,38 @@
     <w:p>
       <w:pPr>
         <w:spacing w:line="360" w:lineRule="auto"/>
-        <w:ind w:firstLine="720"/>
-        <w:rPr>
-          <w:sz w:val="24"/>
-          <w:szCs w:val="24"/>
-        </w:rPr>
-      </w:pPr>
-      <w:r>
-        <w:rPr>
-          <w:sz w:val="24"/>
-          <w:szCs w:val="24"/>
-        </w:rPr>
-        <w:t>Following improvements can be done to increase the reliability and performance of the model</w:t>
+        <w:rPr>
+          <w:sz w:val="24"/>
+          <w:szCs w:val="24"/>
+        </w:rPr>
+      </w:pPr>
+      <w:r>
+        <w:rPr>
+          <w:sz w:val="24"/>
+          <w:szCs w:val="24"/>
+        </w:rPr>
+        <w:t xml:space="preserve">Following </w:t>
+      </w:r>
+      <w:r>
+        <w:rPr>
+          <w:sz w:val="24"/>
+          <w:szCs w:val="24"/>
+        </w:rPr>
+        <w:t>improvements,</w:t>
+      </w:r>
+      <w:r>
+        <w:rPr>
+          <w:sz w:val="24"/>
+          <w:szCs w:val="24"/>
+        </w:rPr>
+        <w:t xml:space="preserve"> </w:t>
+      </w:r>
+      <w:r>
+        <w:rPr>
+          <w:sz w:val="24"/>
+          <w:szCs w:val="24"/>
+        </w:rPr>
+        <w:t>I would like to do in this project,</w:t>
       </w:r>
     </w:p>
     <w:p>
@@ -8736,6 +8935,7 @@
           <w:sz w:val="24"/>
           <w:szCs w:val="24"/>
         </w:rPr>
+        <w:lastRenderedPageBreak/>
         <w:t>Having sentiment for a stock as a feature, based on news events, company's announcements (e.g. dividend) and social media feeds can improve the model performance.</w:t>
       </w:r>
     </w:p>
@@ -8787,6 +8987,8 @@
       <w:pPr>
         <w:spacing w:line="360" w:lineRule="auto"/>
         <w:jc w:val="center"/>
+      </w:pPr>
+      <w:r>
         <w:rPr>
           <w:rFonts w:ascii="Calibri" w:eastAsia="Calibri" w:hAnsi="Calibri" w:cs="Calibri"/>
           <w:b/>
@@ -8795,51 +8997,6 @@
           <w:sz w:val="28"/>
           <w:szCs w:val="28"/>
         </w:rPr>
-      </w:pPr>
-    </w:p>
-    <w:p>
-      <w:pPr>
-        <w:spacing w:line="360" w:lineRule="auto"/>
-        <w:jc w:val="center"/>
-        <w:rPr>
-          <w:rFonts w:ascii="Calibri" w:eastAsia="Calibri" w:hAnsi="Calibri" w:cs="Calibri"/>
-          <w:b/>
-          <w:bCs/>
-          <w:color w:val="45818E"/>
-          <w:sz w:val="28"/>
-          <w:szCs w:val="28"/>
-        </w:rPr>
-      </w:pPr>
-    </w:p>
-    <w:p>
-      <w:pPr>
-        <w:spacing w:line="360" w:lineRule="auto"/>
-        <w:jc w:val="center"/>
-        <w:rPr>
-          <w:rFonts w:ascii="Calibri" w:eastAsia="Calibri" w:hAnsi="Calibri" w:cs="Calibri"/>
-          <w:b/>
-          <w:bCs/>
-          <w:color w:val="45818E"/>
-          <w:sz w:val="28"/>
-          <w:szCs w:val="28"/>
-        </w:rPr>
-      </w:pPr>
-    </w:p>
-    <w:p>
-      <w:pPr>
-        <w:spacing w:line="360" w:lineRule="auto"/>
-        <w:jc w:val="center"/>
-      </w:pPr>
-      <w:r>
-        <w:rPr>
-          <w:rFonts w:ascii="Calibri" w:eastAsia="Calibri" w:hAnsi="Calibri" w:cs="Calibri"/>
-          <w:b/>
-          <w:bCs/>
-          <w:color w:val="45818E"/>
-          <w:sz w:val="28"/>
-          <w:szCs w:val="28"/>
-        </w:rPr>
-        <w:lastRenderedPageBreak/>
         <w:t>REFERENCES</w:t>
       </w:r>
     </w:p>
@@ -8858,7 +9015,7 @@
           <w:szCs w:val="24"/>
         </w:rPr>
       </w:pPr>
-      <w:hyperlink r:id="rId30">
+      <w:hyperlink r:id="rId34">
         <w:r>
           <w:rPr>
             <w:rStyle w:val="Hyperlink"/>
@@ -8886,7 +9043,7 @@
           <w:szCs w:val="24"/>
         </w:rPr>
       </w:pPr>
-      <w:hyperlink r:id="rId31">
+      <w:hyperlink r:id="rId35">
         <w:r>
           <w:rPr>
             <w:rStyle w:val="Hyperlink"/>
@@ -8914,7 +9071,7 @@
           <w:szCs w:val="24"/>
         </w:rPr>
       </w:pPr>
-      <w:hyperlink r:id="rId32">
+      <w:hyperlink r:id="rId36">
         <w:r>
           <w:rPr>
             <w:rStyle w:val="Hyperlink"/>
@@ -8942,7 +9099,7 @@
           <w:szCs w:val="24"/>
         </w:rPr>
       </w:pPr>
-      <w:hyperlink r:id="rId33">
+      <w:hyperlink r:id="rId37">
         <w:r>
           <w:rPr>
             <w:rStyle w:val="Hyperlink"/>
@@ -8970,7 +9127,7 @@
           <w:szCs w:val="24"/>
         </w:rPr>
       </w:pPr>
-      <w:hyperlink r:id="rId34">
+      <w:hyperlink r:id="rId38">
         <w:r>
           <w:rPr>
             <w:rStyle w:val="Hyperlink"/>
@@ -8998,7 +9155,7 @@
           <w:szCs w:val="24"/>
         </w:rPr>
       </w:pPr>
-      <w:hyperlink r:id="rId35">
+      <w:hyperlink r:id="rId39">
         <w:r>
           <w:rPr>
             <w:rStyle w:val="Hyperlink"/>
@@ -9026,7 +9183,7 @@
           <w:szCs w:val="24"/>
         </w:rPr>
       </w:pPr>
-      <w:hyperlink r:id="rId36">
+      <w:hyperlink r:id="rId40">
         <w:r>
           <w:rPr>
             <w:rStyle w:val="Hyperlink"/>
@@ -9054,7 +9211,7 @@
           <w:szCs w:val="24"/>
         </w:rPr>
       </w:pPr>
-      <w:hyperlink r:id="rId37">
+      <w:hyperlink r:id="rId41">
         <w:r>
           <w:rPr>
             <w:rStyle w:val="Hyperlink"/>
@@ -9082,7 +9239,7 @@
           <w:szCs w:val="24"/>
         </w:rPr>
       </w:pPr>
-      <w:hyperlink r:id="rId38">
+      <w:hyperlink r:id="rId42">
         <w:r>
           <w:rPr>
             <w:rStyle w:val="Hyperlink"/>
@@ -9110,7 +9267,7 @@
           <w:szCs w:val="24"/>
         </w:rPr>
       </w:pPr>
-      <w:hyperlink r:id="rId39">
+      <w:hyperlink r:id="rId43">
         <w:r>
           <w:rPr>
             <w:rStyle w:val="Hyperlink"/>
@@ -9122,149 +9279,9 @@
           <w:t>RNNs Machine learning mastery</w:t>
         </w:r>
       </w:hyperlink>
-    </w:p>
-    <w:p>
-      <w:pPr>
-        <w:spacing w:line="360" w:lineRule="auto"/>
-      </w:pPr>
       <w:r>
         <w:br/>
       </w:r>
-    </w:p>
-    <w:p>
-      <w:pPr>
-        <w:spacing w:line="360" w:lineRule="auto"/>
-      </w:pPr>
-    </w:p>
-    <w:p>
-      <w:pPr>
-        <w:pStyle w:val="Heading1"/>
-        <w:spacing w:line="360" w:lineRule="auto"/>
-        <w:rPr>
-          <w:i/>
-          <w:iCs/>
-          <w:color w:val="45818E"/>
-          <w:sz w:val="24"/>
-          <w:szCs w:val="24"/>
-        </w:rPr>
-      </w:pPr>
-    </w:p>
-    <w:p>
-      <w:pPr>
-        <w:pStyle w:val="Heading1"/>
-        <w:spacing w:line="360" w:lineRule="auto"/>
-        <w:rPr>
-          <w:i/>
-          <w:iCs/>
-          <w:color w:val="45818E"/>
-          <w:sz w:val="24"/>
-          <w:szCs w:val="24"/>
-        </w:rPr>
-      </w:pPr>
-    </w:p>
-    <w:p>
-      <w:pPr>
-        <w:pStyle w:val="Heading1"/>
-        <w:spacing w:line="360" w:lineRule="auto"/>
-        <w:rPr>
-          <w:i/>
-          <w:iCs/>
-          <w:color w:val="45818E"/>
-          <w:sz w:val="24"/>
-          <w:szCs w:val="24"/>
-        </w:rPr>
-      </w:pPr>
-    </w:p>
-    <w:p>
-      <w:pPr>
-        <w:pStyle w:val="Heading1"/>
-        <w:spacing w:line="360" w:lineRule="auto"/>
-        <w:rPr>
-          <w:i/>
-          <w:iCs/>
-          <w:color w:val="45818E"/>
-          <w:sz w:val="24"/>
-          <w:szCs w:val="24"/>
-        </w:rPr>
-      </w:pPr>
-    </w:p>
-    <w:p>
-      <w:pPr>
-        <w:pStyle w:val="Heading1"/>
-        <w:spacing w:line="360" w:lineRule="auto"/>
-        <w:rPr>
-          <w:i/>
-          <w:iCs/>
-          <w:color w:val="45818E"/>
-          <w:sz w:val="24"/>
-          <w:szCs w:val="24"/>
-        </w:rPr>
-      </w:pPr>
-    </w:p>
-    <w:p>
-      <w:pPr>
-        <w:pStyle w:val="Heading1"/>
-        <w:spacing w:line="360" w:lineRule="auto"/>
-        <w:rPr>
-          <w:i/>
-          <w:iCs/>
-          <w:color w:val="45818E"/>
-          <w:sz w:val="24"/>
-          <w:szCs w:val="24"/>
-        </w:rPr>
-      </w:pPr>
-    </w:p>
-    <w:p>
-      <w:pPr>
-        <w:pStyle w:val="Heading1"/>
-        <w:spacing w:line="360" w:lineRule="auto"/>
-        <w:rPr>
-          <w:i/>
-          <w:iCs/>
-          <w:color w:val="45818E"/>
-          <w:sz w:val="24"/>
-          <w:szCs w:val="24"/>
-        </w:rPr>
-      </w:pPr>
-    </w:p>
-    <w:p>
-      <w:pPr>
-        <w:pStyle w:val="Heading1"/>
-        <w:spacing w:line="360" w:lineRule="auto"/>
-        <w:rPr>
-          <w:i/>
-          <w:iCs/>
-          <w:color w:val="45818E"/>
-          <w:sz w:val="24"/>
-          <w:szCs w:val="24"/>
-        </w:rPr>
-      </w:pPr>
-    </w:p>
-    <w:p>
-      <w:pPr>
-        <w:pStyle w:val="Heading1"/>
-        <w:spacing w:line="360" w:lineRule="auto"/>
-        <w:rPr>
-          <w:i/>
-          <w:iCs/>
-          <w:color w:val="45818E"/>
-          <w:sz w:val="24"/>
-          <w:szCs w:val="24"/>
-        </w:rPr>
-      </w:pPr>
-    </w:p>
-    <w:p>
-      <w:pPr>
-        <w:pStyle w:val="Heading1"/>
-        <w:spacing w:line="360" w:lineRule="auto"/>
-        <w:rPr>
-          <w:i/>
-          <w:iCs/>
-          <w:color w:val="45818E"/>
-          <w:sz w:val="24"/>
-          <w:szCs w:val="24"/>
-        </w:rPr>
-      </w:pPr>
     </w:p>
     <w:sectPr>
       <w:pgSz w:w="11906" w:h="16838"/>
@@ -12224,7 +12241,7 @@
 </file>
 
 <file path=customXml/itemProps1.xml><?xml version="1.0" encoding="utf-8"?>
-<ds:datastoreItem xmlns:ds="http://schemas.openxmlformats.org/officeDocument/2006/customXml" ds:itemID="{DEFF300B-BE92-4921-979D-C859985E4DD7}">
+<ds:datastoreItem xmlns:ds="http://schemas.openxmlformats.org/officeDocument/2006/customXml" ds:itemID="{788DB517-59DB-4F8E-B8B1-C3DF2D7ACA68}">
   <ds:schemaRefs>
     <ds:schemaRef ds:uri="http://schemas.openxmlformats.org/officeDocument/2006/bibliography"/>
   </ds:schemaRefs>

</xml_diff>